<commit_message>
Added regex to the report
</commit_message>
<xml_diff>
--- a/Report.docx
+++ b/Report.docx
@@ -1,6 +1,6 @@
 
 <file path=word/document.xml><?xml version="1.0" encoding="utf-8"?>
-<w:document xmlns:wpc="http://schemas.microsoft.com/office/word/2010/wordprocessingCanvas" xmlns:cx="http://schemas.microsoft.com/office/drawing/2014/chartex" xmlns:cx1="http://schemas.microsoft.com/office/drawing/2015/9/8/chartex" xmlns:cx2="http://schemas.microsoft.com/office/drawing/2015/10/21/chartex" xmlns:cx3="http://schemas.microsoft.com/office/drawing/2016/5/9/chartex" xmlns:cx4="http://schemas.microsoft.com/office/drawing/2016/5/10/chartex" xmlns:cx5="http://schemas.microsoft.com/office/drawing/2016/5/11/chartex" xmlns:cx6="http://schemas.microsoft.com/office/drawing/2016/5/12/chartex" xmlns:cx7="http://schemas.microsoft.com/office/drawing/2016/5/13/chartex" xmlns:cx8="http://schemas.microsoft.com/office/drawing/2016/5/14/chartex" xmlns:mc="http://schemas.openxmlformats.org/markup-compatibility/2006" xmlns:aink="http://schemas.microsoft.com/office/drawing/2016/ink" xmlns:am3d="http://schemas.microsoft.com/office/drawing/2017/model3d" xmlns:o="urn:schemas-microsoft-com:office:office" xmlns:r="http://schemas.openxmlformats.org/officeDocument/2006/relationships" xmlns:m="http://schemas.openxmlformats.org/officeDocument/2006/math" xmlns:v="urn:schemas-microsoft-com:vml" xmlns:wp14="http://schemas.microsoft.com/office/word/2010/wordprocessingDrawing" xmlns:wp="http://schemas.openxmlformats.org/drawingml/2006/wordprocessingDrawing" xmlns:w10="urn:schemas-microsoft-com:office:word" xmlns:w="http://schemas.openxmlformats.org/wordprocessingml/2006/main" xmlns:w14="http://schemas.microsoft.com/office/word/2010/wordml" xmlns:w15="http://schemas.microsoft.com/office/word/2012/wordml" xmlns:w16cex="http://schemas.microsoft.com/office/word/2018/wordml/cex" xmlns:w16cid="http://schemas.microsoft.com/office/word/2016/wordml/cid" xmlns:w16="http://schemas.microsoft.com/office/word/2018/wordml" xmlns:w16se="http://schemas.microsoft.com/office/word/2015/wordml/symex" xmlns:wpg="http://schemas.microsoft.com/office/word/2010/wordprocessingGroup" xmlns:wpi="http://schemas.microsoft.com/office/word/2010/wordprocessingInk" xmlns:wne="http://schemas.microsoft.com/office/word/2006/wordml" xmlns:wps="http://schemas.microsoft.com/office/word/2010/wordprocessingShape" mc:Ignorable="w14 w15 w16se w16cid w16 w16cex wp14">
+<w:document xmlns:wpc="http://schemas.microsoft.com/office/word/2010/wordprocessingCanvas" xmlns:cx="http://schemas.microsoft.com/office/drawing/2014/chartex" xmlns:cx1="http://schemas.microsoft.com/office/drawing/2015/9/8/chartex" xmlns:cx2="http://schemas.microsoft.com/office/drawing/2015/10/21/chartex" xmlns:cx3="http://schemas.microsoft.com/office/drawing/2016/5/9/chartex" xmlns:cx4="http://schemas.microsoft.com/office/drawing/2016/5/10/chartex" xmlns:cx5="http://schemas.microsoft.com/office/drawing/2016/5/11/chartex" xmlns:cx6="http://schemas.microsoft.com/office/drawing/2016/5/12/chartex" xmlns:cx7="http://schemas.microsoft.com/office/drawing/2016/5/13/chartex" xmlns:cx8="http://schemas.microsoft.com/office/drawing/2016/5/14/chartex" xmlns:mc="http://schemas.openxmlformats.org/markup-compatibility/2006" xmlns:aink="http://schemas.microsoft.com/office/drawing/2016/ink" xmlns:am3d="http://schemas.microsoft.com/office/drawing/2017/model3d" xmlns:o="urn:schemas-microsoft-com:office:office" xmlns:r="http://schemas.openxmlformats.org/officeDocument/2006/relationships" xmlns:m="http://schemas.openxmlformats.org/officeDocument/2006/math" xmlns:v="urn:schemas-microsoft-com:vml" xmlns:wp14="http://schemas.microsoft.com/office/word/2010/wordprocessingDrawing" xmlns:wp="http://schemas.openxmlformats.org/drawingml/2006/wordprocessingDrawing" xmlns:w10="urn:schemas-microsoft-com:office:word" xmlns:w="http://schemas.openxmlformats.org/wordprocessingml/2006/main" xmlns:w14="http://schemas.microsoft.com/office/word/2010/wordml" xmlns:w15="http://schemas.microsoft.com/office/word/2012/wordml" xmlns:w16cex="http://schemas.microsoft.com/office/word/2018/wordml/cex" xmlns:w16cid="http://schemas.microsoft.com/office/word/2016/wordml/cid" xmlns:w16="http://schemas.microsoft.com/office/word/2018/wordml" xmlns:w16sdtdh="http://schemas.microsoft.com/office/word/2020/wordml/sdtdatahash" xmlns:w16se="http://schemas.microsoft.com/office/word/2015/wordml/symex" xmlns:wpg="http://schemas.microsoft.com/office/word/2010/wordprocessingGroup" xmlns:wpi="http://schemas.microsoft.com/office/word/2010/wordprocessingInk" xmlns:wne="http://schemas.microsoft.com/office/word/2006/wordml" xmlns:wps="http://schemas.microsoft.com/office/word/2010/wordprocessingShape" mc:Ignorable="w14 w15 w16se w16cid w16 w16cex w16sdtdh wp14">
   <w:body>
     <w:sdt>
       <w:sdtPr>
@@ -51,7 +51,7 @@
                         <pic:cNvPicPr/>
                       </pic:nvPicPr>
                       <pic:blipFill>
-                        <a:blip r:embed="rId5" cstate="print">
+                        <a:blip r:embed="rId6" cstate="print">
                           <a:duotone>
                             <a:schemeClr val="accent1">
                               <a:shade val="45000"/>
@@ -374,6 +374,7 @@
                               <w:dataBinding w:prefixMappings="xmlns:ns0='http://schemas.openxmlformats.org/officeDocument/2006/extended-properties' " w:xpath="/ns0:Properties[1]/ns0:Company[1]" w:storeItemID="{6668398D-A668-4E3E-A5EB-62B293D839F1}"/>
                               <w:text/>
                             </w:sdtPr>
+                            <w:sdtEndPr/>
                             <w:sdtContent>
                               <w:r>
                                 <w:rPr>
@@ -405,6 +406,7 @@
                               <w:dataBinding w:prefixMappings="xmlns:ns0='http://schemas.microsoft.com/office/2006/coverPageProps' " w:xpath="/ns0:CoverPageProperties[1]/ns0:CompanyAddress[1]" w:storeItemID="{55AF091B-3C7A-41E3-B477-F2FDAA23CFDA}"/>
                               <w:text/>
                             </w:sdtPr>
+                            <w:sdtEndPr/>
                             <w:sdtContent>
                               <w:r>
                                 <w:rPr>
@@ -444,7 +446,7 @@
                         <pic:cNvPicPr/>
                       </pic:nvPicPr>
                       <pic:blipFill>
-                        <a:blip r:embed="rId6" cstate="print">
+                        <a:blip r:embed="rId7" cstate="print">
                           <a:duotone>
                             <a:schemeClr val="accent1">
                               <a:shade val="45000"/>
@@ -584,12 +586,21 @@
         </w:rPr>
         <w:t>The main challenge is that even through the approach are different the song often revolve around very similar themes, “love”</w:t>
       </w:r>
+      <w:proofErr w:type="gramStart"/>
       <w:r>
         <w:rPr>
           <w:bCs/>
           <w:lang w:val="en-US"/>
         </w:rPr>
-        <w:t>, ” strength</w:t>
+        <w:t>, ”</w:t>
+      </w:r>
+      <w:proofErr w:type="gramEnd"/>
+      <w:r>
+        <w:rPr>
+          <w:bCs/>
+          <w:lang w:val="en-US"/>
+        </w:rPr>
+        <w:t xml:space="preserve"> strength</w:t>
       </w:r>
       <w:r>
         <w:rPr>
@@ -693,7 +704,7 @@
         <w:rPr>
           <w:lang w:val="en-US"/>
         </w:rPr>
-        <w:t>gy :</w:t>
+        <w:t>gy:</w:t>
       </w:r>
     </w:p>
     <w:p>
@@ -745,7 +756,21 @@
         <w:rPr>
           <w:lang w:val="en-US"/>
         </w:rPr>
-        <w:t xml:space="preserve"> The challenge here is to specify which characteristics of each elements we want or not, for example we are only interested in the song’s title, its lyrics and the singer, not the album’s title or the type of section (chorus, etc.) or purely musical pieces.</w:t>
+        <w:t xml:space="preserve"> The challenge here is to specify which characteristics of each elements we want or not, for example we are only interested in the song’s title, its </w:t>
+      </w:r>
+      <w:proofErr w:type="gramStart"/>
+      <w:r>
+        <w:rPr>
+          <w:lang w:val="en-US"/>
+        </w:rPr>
+        <w:t>lyrics</w:t>
+      </w:r>
+      <w:proofErr w:type="gramEnd"/>
+      <w:r>
+        <w:rPr>
+          <w:lang w:val="en-US"/>
+        </w:rPr>
+        <w:t xml:space="preserve"> and the singer, not the album’s title or the type of section (chorus, etc.) or purely musical pieces.</w:t>
       </w:r>
     </w:p>
     <w:p>
@@ -754,31 +779,28 @@
           <w:lang w:val="en-US"/>
         </w:rPr>
       </w:pPr>
-      <w:r>
-        <w:rPr>
-          <w:lang w:val="en-US"/>
-        </w:rPr>
-        <w:t xml:space="preserve">Then we need to convert the scrapped songs to a format usable in the database, we choose Json since it </w:t>
-      </w:r>
-      <w:r>
-        <w:rPr>
-          <w:lang w:val="en-US"/>
-        </w:rPr>
-        <w:t>enables</w:t>
-      </w:r>
-      <w:r>
-        <w:rPr>
-          <w:lang w:val="en-US"/>
-        </w:rPr>
-        <w:t xml:space="preserve"> us to keep the formatting of the data.</w:t>
-      </w:r>
     </w:p>
     <w:p>
       <w:pPr>
-        <w:rPr>
-          <w:lang w:val="en-US"/>
-        </w:rPr>
-      </w:pPr>
+        <w:pStyle w:val="Titre2"/>
+        <w:rPr>
+          <w:lang w:val="en-US"/>
+        </w:rPr>
+      </w:pPr>
+      <w:r>
+        <w:rPr>
+          <w:lang w:val="en-US"/>
+        </w:rPr>
+        <w:t xml:space="preserve">Searching the lyrics and who’s singing </w:t>
+      </w:r>
+      <w:proofErr w:type="gramStart"/>
+      <w:r>
+        <w:rPr>
+          <w:lang w:val="en-US"/>
+        </w:rPr>
+        <w:t>them</w:t>
+      </w:r>
+      <w:proofErr w:type="gramEnd"/>
     </w:p>
     <w:p>
       <w:pPr>
@@ -786,106 +808,146 @@
           <w:lang w:val="en-US"/>
         </w:rPr>
       </w:pPr>
+      <w:r>
+        <w:rPr>
+          <w:lang w:val="en-US"/>
+        </w:rPr>
+        <w:t xml:space="preserve">Python, like many other languages, has a </w:t>
+      </w:r>
+      <w:proofErr w:type="spellStart"/>
+      <w:r>
+        <w:rPr>
+          <w:lang w:val="en-US"/>
+        </w:rPr>
+        <w:t>RegEx</w:t>
+      </w:r>
+      <w:proofErr w:type="spellEnd"/>
+      <w:r>
+        <w:rPr>
+          <w:lang w:val="en-US"/>
+        </w:rPr>
+        <w:t xml:space="preserve"> library that allows us fetching certain text patterns. This functionality will be helpful in our project as the lyrics from Genius are messy. Therefore, we did these patterns:</w:t>
+      </w:r>
     </w:p>
     <w:p>
       <w:pPr>
-        <w:rPr>
-          <w:lang w:val="en-US"/>
-        </w:rPr>
-      </w:pPr>
-      <w:r>
-        <w:rPr>
-          <w:lang w:val="en-US"/>
-        </w:rPr>
-        <w:t xml:space="preserve">We made the whole process using only a limited </w:t>
-      </w:r>
-      <w:r>
-        <w:rPr>
-          <w:lang w:val="en-US"/>
-        </w:rPr>
-        <w:t>number</w:t>
-      </w:r>
-      <w:r>
-        <w:rPr>
-          <w:lang w:val="en-US"/>
-        </w:rPr>
-        <w:t xml:space="preserve"> of songs</w:t>
-      </w:r>
-      <w:r>
-        <w:rPr>
-          <w:lang w:val="en-US"/>
-        </w:rPr>
-        <w:t xml:space="preserve"> to save on time and see if the process was viable. </w:t>
-      </w:r>
-      <w:r>
-        <w:rPr>
-          <w:lang w:val="en-US"/>
-        </w:rPr>
-        <w:t xml:space="preserve">On the genius website there are more than 20 </w:t>
-      </w:r>
-      <w:r>
-        <w:rPr>
-          <w:lang w:val="en-US"/>
-        </w:rPr>
-        <w:t>albums</w:t>
-      </w:r>
-      <w:r>
-        <w:rPr>
-          <w:lang w:val="en-US"/>
-        </w:rPr>
-        <w:t xml:space="preserve"> corresponding to the singer “Steven Universe”, each with up to 40 titles</w:t>
-      </w:r>
-      <w:r>
-        <w:rPr>
-          <w:lang w:val="en-US"/>
-        </w:rPr>
-        <w:t xml:space="preserve">, therefor we have to work with an initial dataset of up to 1000 elements. To reduce this </w:t>
-      </w:r>
-      <w:r>
-        <w:rPr>
-          <w:lang w:val="en-US"/>
-        </w:rPr>
-        <w:t>number,</w:t>
-      </w:r>
-      <w:r>
-        <w:rPr>
-          <w:lang w:val="en-US"/>
-        </w:rPr>
-        <w:t xml:space="preserve"> we proceeded to a pre-selection: we scrapped only the pieces having lyrics. Then we eliminated duplicates and hand-searched if there were title who did not appear in the show or who were not sung by characters of the show.</w:t>
-      </w:r>
+        <w:pStyle w:val="Paragraphedeliste"/>
+        <w:numPr>
+          <w:ilvl w:val="0"/>
+          <w:numId w:val="1"/>
+        </w:numPr>
+        <w:rPr>
+          <w:lang w:val="en-US"/>
+        </w:rPr>
+      </w:pPr>
+      <w:r>
+        <w:rPr>
+          <w:b/>
+          <w:bCs/>
+          <w:lang w:val="en-US"/>
+        </w:rPr>
+        <w:t>Finding who’s singing</w:t>
+      </w:r>
+      <w:r>
+        <w:rPr>
+          <w:lang w:val="en-US"/>
+        </w:rPr>
+        <w:t xml:space="preserve">, which is quite simple as the result data is written like a theater </w:t>
+      </w:r>
+      <w:proofErr w:type="gramStart"/>
+      <w:r>
+        <w:rPr>
+          <w:lang w:val="en-US"/>
+        </w:rPr>
+        <w:t>script</w:t>
+      </w:r>
+      <w:proofErr w:type="gramEnd"/>
     </w:p>
     <w:p>
       <w:pPr>
-        <w:rPr>
-          <w:lang w:val="en-US"/>
-        </w:rPr>
-      </w:pPr>
+        <w:pStyle w:val="Paragraphedeliste"/>
+        <w:numPr>
+          <w:ilvl w:val="0"/>
+          <w:numId w:val="1"/>
+        </w:numPr>
+        <w:rPr>
+          <w:lang w:val="en-US"/>
+        </w:rPr>
+      </w:pPr>
+      <w:r>
+        <w:rPr>
+          <w:b/>
+          <w:bCs/>
+          <w:lang w:val="en-US"/>
+        </w:rPr>
+        <w:t>Finding the lyrics</w:t>
+      </w:r>
+      <w:r>
+        <w:rPr>
+          <w:lang w:val="en-US"/>
+        </w:rPr>
+        <w:t>, much more difficult as we had to find patterns between two colons and remove the last word (corresponding to the next person singing)</w:t>
+      </w:r>
     </w:p>
     <w:p>
       <w:pPr>
-        <w:rPr>
-          <w:lang w:val="en-US"/>
-        </w:rPr>
-      </w:pPr>
+        <w:pStyle w:val="Paragraphedeliste"/>
+        <w:numPr>
+          <w:ilvl w:val="0"/>
+          <w:numId w:val="1"/>
+        </w:numPr>
+        <w:rPr>
+          <w:lang w:val="en-US"/>
+        </w:rPr>
+      </w:pPr>
+      <w:r>
+        <w:rPr>
+          <w:b/>
+          <w:bCs/>
+          <w:lang w:val="en-US"/>
+        </w:rPr>
+        <w:t>Removing annotations</w:t>
+      </w:r>
+      <w:r>
+        <w:rPr>
+          <w:lang w:val="en-US"/>
+        </w:rPr>
+        <w:t xml:space="preserve"> that are between parenthesis in the </w:t>
+      </w:r>
+      <w:proofErr w:type="gramStart"/>
+      <w:r>
+        <w:rPr>
+          <w:lang w:val="en-US"/>
+        </w:rPr>
+        <w:t>lyrics</w:t>
+      </w:r>
+      <w:proofErr w:type="gramEnd"/>
     </w:p>
     <w:p>
       <w:pPr>
-        <w:pStyle w:val="Titre1"/>
-        <w:rPr>
-          <w:lang w:val="en-US"/>
-        </w:rPr>
-      </w:pPr>
-      <w:r>
-        <w:rPr>
-          <w:lang w:val="en-US"/>
-        </w:rPr>
-        <w:t>Result and Discussion</w:t>
-      </w:r>
-      <w:r>
-        <w:rPr>
-          <w:lang w:val="en-US"/>
-        </w:rPr>
-        <w:t> :</w:t>
+        <w:rPr>
+          <w:lang w:val="en-US"/>
+        </w:rPr>
+      </w:pPr>
+      <w:r>
+        <w:rPr>
+          <w:lang w:val="en-US"/>
+        </w:rPr>
+        <w:t xml:space="preserve">After that cleaning process, we were able to quickly remove unwanted songs that </w:t>
+      </w:r>
+      <w:proofErr w:type="gramStart"/>
+      <w:r>
+        <w:rPr>
+          <w:lang w:val="en-US"/>
+        </w:rPr>
+        <w:t>doesn’t</w:t>
+      </w:r>
+      <w:proofErr w:type="gramEnd"/>
+      <w:r>
+        <w:rPr>
+          <w:lang w:val="en-US"/>
+        </w:rPr>
+        <w:t xml:space="preserve"> have multiple characters singing, as these songs can’t be automatized since the character singing the song isn’t written on them. </w:t>
       </w:r>
     </w:p>
     <w:p>
@@ -897,6 +959,119 @@
     </w:p>
     <w:p>
       <w:pPr>
+        <w:pStyle w:val="Titre2"/>
+        <w:rPr>
+          <w:lang w:val="en-US"/>
+        </w:rPr>
+      </w:pPr>
+      <w:r>
+        <w:rPr>
+          <w:lang w:val="en-US"/>
+        </w:rPr>
+        <w:t>Exporting the data</w:t>
+      </w:r>
+    </w:p>
+    <w:p>
+      <w:pPr>
+        <w:rPr>
+          <w:lang w:val="en-US"/>
+        </w:rPr>
+      </w:pPr>
+      <w:r>
+        <w:rPr>
+          <w:lang w:val="en-US"/>
+        </w:rPr>
+        <w:t xml:space="preserve">Then we need to convert the scrapped songs to a format usable in the database, we choose Json since it </w:t>
+      </w:r>
+      <w:r>
+        <w:rPr>
+          <w:lang w:val="en-US"/>
+        </w:rPr>
+        <w:t>enables</w:t>
+      </w:r>
+      <w:r>
+        <w:rPr>
+          <w:lang w:val="en-US"/>
+        </w:rPr>
+        <w:t xml:space="preserve"> us to keep the formatting of the data.</w:t>
+      </w:r>
+    </w:p>
+    <w:p>
+      <w:pPr>
+        <w:rPr>
+          <w:lang w:val="en-US"/>
+        </w:rPr>
+      </w:pPr>
+      <w:r>
+        <w:rPr>
+          <w:lang w:val="en-US"/>
+        </w:rPr>
+        <w:t xml:space="preserve">We made the whole process using only a limited </w:t>
+      </w:r>
+      <w:r>
+        <w:rPr>
+          <w:lang w:val="en-US"/>
+        </w:rPr>
+        <w:t>number</w:t>
+      </w:r>
+      <w:r>
+        <w:rPr>
+          <w:lang w:val="en-US"/>
+        </w:rPr>
+        <w:t xml:space="preserve"> of songs</w:t>
+      </w:r>
+      <w:r>
+        <w:rPr>
+          <w:lang w:val="en-US"/>
+        </w:rPr>
+        <w:t xml:space="preserve"> to save on time and see if the process was viable. </w:t>
+      </w:r>
+      <w:r>
+        <w:rPr>
+          <w:lang w:val="en-US"/>
+        </w:rPr>
+        <w:t xml:space="preserve">On the genius website there are more than 20 </w:t>
+      </w:r>
+      <w:r>
+        <w:rPr>
+          <w:lang w:val="en-US"/>
+        </w:rPr>
+        <w:t>albums</w:t>
+      </w:r>
+      <w:r>
+        <w:rPr>
+          <w:lang w:val="en-US"/>
+        </w:rPr>
+        <w:t xml:space="preserve"> corresponding to the singer “Steven Universe”, each with up to 40 titles</w:t>
+      </w:r>
+      <w:r>
+        <w:rPr>
+          <w:lang w:val="en-US"/>
+        </w:rPr>
+        <w:t xml:space="preserve">, therefor we have to work with an initial dataset of up to 1000 elements. To reduce this </w:t>
+      </w:r>
+      <w:r>
+        <w:rPr>
+          <w:lang w:val="en-US"/>
+        </w:rPr>
+        <w:t>number,</w:t>
+      </w:r>
+      <w:r>
+        <w:rPr>
+          <w:lang w:val="en-US"/>
+        </w:rPr>
+        <w:t xml:space="preserve"> we proceeded to a pre-selection: we scrapped only </w:t>
+      </w:r>
+      <w:r>
+        <w:rPr>
+          <w:lang w:val="en-US"/>
+        </w:rPr>
+        <w:lastRenderedPageBreak/>
+        <w:t>the pieces having lyrics. Then we eliminated duplicates and hand-searched if there were title who did not appear in the show or who were not sung by characters of the show.</w:t>
+      </w:r>
+    </w:p>
+    <w:p>
+      <w:pPr>
         <w:pStyle w:val="Titre1"/>
         <w:rPr>
           <w:lang w:val="en-US"/>
@@ -906,13 +1081,70 @@
         <w:rPr>
           <w:lang w:val="en-US"/>
         </w:rPr>
-        <w:t>Guideline</w:t>
-      </w:r>
-      <w:r>
-        <w:rPr>
-          <w:lang w:val="en-US"/>
-        </w:rPr>
-        <w:t> :</w:t>
+        <w:t>Result</w:t>
+      </w:r>
+      <w:r>
+        <w:rPr>
+          <w:lang w:val="en-US"/>
+        </w:rPr>
+        <w:t>s</w:t>
+      </w:r>
+      <w:r>
+        <w:rPr>
+          <w:lang w:val="en-US"/>
+        </w:rPr>
+        <w:t xml:space="preserve"> and </w:t>
+      </w:r>
+      <w:r>
+        <w:rPr>
+          <w:lang w:val="en-US"/>
+        </w:rPr>
+        <w:t>d</w:t>
+      </w:r>
+      <w:r>
+        <w:rPr>
+          <w:lang w:val="en-US"/>
+        </w:rPr>
+        <w:t>iscussion</w:t>
+      </w:r>
+      <w:r>
+        <w:rPr>
+          <w:lang w:val="en-US"/>
+        </w:rPr>
+        <w:t>:</w:t>
+      </w:r>
+    </w:p>
+    <w:p>
+      <w:pPr>
+        <w:rPr>
+          <w:lang w:val="en-US"/>
+        </w:rPr>
+      </w:pPr>
+    </w:p>
+    <w:p>
+      <w:pPr>
+        <w:pStyle w:val="Titre1"/>
+        <w:rPr>
+          <w:lang w:val="en-US"/>
+        </w:rPr>
+      </w:pPr>
+      <w:r>
+        <w:rPr>
+          <w:lang w:val="en-US"/>
+        </w:rPr>
+        <w:t>Guidelin</w:t>
+      </w:r>
+      <w:r>
+        <w:rPr>
+          <w:lang w:val="en-US"/>
+        </w:rPr>
+        <w:t>e</w:t>
+      </w:r>
+      <w:r>
+        <w:rPr>
+          <w:lang w:val="en-US"/>
+        </w:rPr>
+        <w:t>:</w:t>
       </w:r>
     </w:p>
     <w:sectPr>
@@ -927,8 +1159,128 @@
 </w:document>
 </file>
 
+<file path=word/numbering.xml><?xml version="1.0" encoding="utf-8"?>
+<w:numbering xmlns:wpc="http://schemas.microsoft.com/office/word/2010/wordprocessingCanvas" xmlns:cx="http://schemas.microsoft.com/office/drawing/2014/chartex" xmlns:cx1="http://schemas.microsoft.com/office/drawing/2015/9/8/chartex" xmlns:cx2="http://schemas.microsoft.com/office/drawing/2015/10/21/chartex" xmlns:cx3="http://schemas.microsoft.com/office/drawing/2016/5/9/chartex" xmlns:cx4="http://schemas.microsoft.com/office/drawing/2016/5/10/chartex" xmlns:cx5="http://schemas.microsoft.com/office/drawing/2016/5/11/chartex" xmlns:cx6="http://schemas.microsoft.com/office/drawing/2016/5/12/chartex" xmlns:cx7="http://schemas.microsoft.com/office/drawing/2016/5/13/chartex" xmlns:cx8="http://schemas.microsoft.com/office/drawing/2016/5/14/chartex" xmlns:mc="http://schemas.openxmlformats.org/markup-compatibility/2006" xmlns:aink="http://schemas.microsoft.com/office/drawing/2016/ink" xmlns:am3d="http://schemas.microsoft.com/office/drawing/2017/model3d" xmlns:o="urn:schemas-microsoft-com:office:office" xmlns:r="http://schemas.openxmlformats.org/officeDocument/2006/relationships" xmlns:m="http://schemas.openxmlformats.org/officeDocument/2006/math" xmlns:v="urn:schemas-microsoft-com:vml" xmlns:wp14="http://schemas.microsoft.com/office/word/2010/wordprocessingDrawing" xmlns:wp="http://schemas.openxmlformats.org/drawingml/2006/wordprocessingDrawing" xmlns:w10="urn:schemas-microsoft-com:office:word" xmlns:w="http://schemas.openxmlformats.org/wordprocessingml/2006/main" xmlns:w14="http://schemas.microsoft.com/office/word/2010/wordml" xmlns:w15="http://schemas.microsoft.com/office/word/2012/wordml" xmlns:w16cex="http://schemas.microsoft.com/office/word/2018/wordml/cex" xmlns:w16cid="http://schemas.microsoft.com/office/word/2016/wordml/cid" xmlns:w16="http://schemas.microsoft.com/office/word/2018/wordml" xmlns:w16sdtdh="http://schemas.microsoft.com/office/word/2020/wordml/sdtdatahash" xmlns:w16se="http://schemas.microsoft.com/office/word/2015/wordml/symex" xmlns:wpg="http://schemas.microsoft.com/office/word/2010/wordprocessingGroup" xmlns:wpi="http://schemas.microsoft.com/office/word/2010/wordprocessingInk" xmlns:wne="http://schemas.microsoft.com/office/word/2006/wordml" xmlns:wps="http://schemas.microsoft.com/office/word/2010/wordprocessingShape" mc:Ignorable="w14 w15 w16se w16cid w16 w16cex w16sdtdh wp14">
+  <w:abstractNum w:abstractNumId="0" w15:restartNumberingAfterBreak="0">
+    <w:nsid w:val="01345E08"/>
+    <w:multiLevelType w:val="hybridMultilevel"/>
+    <w:tmpl w:val="5FCA316E"/>
+    <w:lvl w:ilvl="0" w:tplc="4D10B8DC">
+      <w:numFmt w:val="bullet"/>
+      <w:lvlText w:val="-"/>
+      <w:lvlJc w:val="left"/>
+      <w:pPr>
+        <w:ind w:left="720" w:hanging="360"/>
+      </w:pPr>
+      <w:rPr>
+        <w:rFonts w:ascii="Calibri" w:eastAsiaTheme="minorHAnsi" w:hAnsi="Calibri" w:cs="Calibri" w:hint="default"/>
+      </w:rPr>
+    </w:lvl>
+    <w:lvl w:ilvl="1" w:tplc="040C0003" w:tentative="1">
+      <w:start w:val="1"/>
+      <w:numFmt w:val="bullet"/>
+      <w:lvlText w:val="o"/>
+      <w:lvlJc w:val="left"/>
+      <w:pPr>
+        <w:ind w:left="1440" w:hanging="360"/>
+      </w:pPr>
+      <w:rPr>
+        <w:rFonts w:ascii="Courier New" w:hAnsi="Courier New" w:cs="Courier New" w:hint="default"/>
+      </w:rPr>
+    </w:lvl>
+    <w:lvl w:ilvl="2" w:tplc="040C0005" w:tentative="1">
+      <w:start w:val="1"/>
+      <w:numFmt w:val="bullet"/>
+      <w:lvlText w:val=""/>
+      <w:lvlJc w:val="left"/>
+      <w:pPr>
+        <w:ind w:left="2160" w:hanging="360"/>
+      </w:pPr>
+      <w:rPr>
+        <w:rFonts w:ascii="Wingdings" w:hAnsi="Wingdings" w:hint="default"/>
+      </w:rPr>
+    </w:lvl>
+    <w:lvl w:ilvl="3" w:tplc="040C0001" w:tentative="1">
+      <w:start w:val="1"/>
+      <w:numFmt w:val="bullet"/>
+      <w:lvlText w:val=""/>
+      <w:lvlJc w:val="left"/>
+      <w:pPr>
+        <w:ind w:left="2880" w:hanging="360"/>
+      </w:pPr>
+      <w:rPr>
+        <w:rFonts w:ascii="Symbol" w:hAnsi="Symbol" w:hint="default"/>
+      </w:rPr>
+    </w:lvl>
+    <w:lvl w:ilvl="4" w:tplc="040C0003" w:tentative="1">
+      <w:start w:val="1"/>
+      <w:numFmt w:val="bullet"/>
+      <w:lvlText w:val="o"/>
+      <w:lvlJc w:val="left"/>
+      <w:pPr>
+        <w:ind w:left="3600" w:hanging="360"/>
+      </w:pPr>
+      <w:rPr>
+        <w:rFonts w:ascii="Courier New" w:hAnsi="Courier New" w:cs="Courier New" w:hint="default"/>
+      </w:rPr>
+    </w:lvl>
+    <w:lvl w:ilvl="5" w:tplc="040C0005" w:tentative="1">
+      <w:start w:val="1"/>
+      <w:numFmt w:val="bullet"/>
+      <w:lvlText w:val=""/>
+      <w:lvlJc w:val="left"/>
+      <w:pPr>
+        <w:ind w:left="4320" w:hanging="360"/>
+      </w:pPr>
+      <w:rPr>
+        <w:rFonts w:ascii="Wingdings" w:hAnsi="Wingdings" w:hint="default"/>
+      </w:rPr>
+    </w:lvl>
+    <w:lvl w:ilvl="6" w:tplc="040C0001" w:tentative="1">
+      <w:start w:val="1"/>
+      <w:numFmt w:val="bullet"/>
+      <w:lvlText w:val=""/>
+      <w:lvlJc w:val="left"/>
+      <w:pPr>
+        <w:ind w:left="5040" w:hanging="360"/>
+      </w:pPr>
+      <w:rPr>
+        <w:rFonts w:ascii="Symbol" w:hAnsi="Symbol" w:hint="default"/>
+      </w:rPr>
+    </w:lvl>
+    <w:lvl w:ilvl="7" w:tplc="040C0003" w:tentative="1">
+      <w:start w:val="1"/>
+      <w:numFmt w:val="bullet"/>
+      <w:lvlText w:val="o"/>
+      <w:lvlJc w:val="left"/>
+      <w:pPr>
+        <w:ind w:left="5760" w:hanging="360"/>
+      </w:pPr>
+      <w:rPr>
+        <w:rFonts w:ascii="Courier New" w:hAnsi="Courier New" w:cs="Courier New" w:hint="default"/>
+      </w:rPr>
+    </w:lvl>
+    <w:lvl w:ilvl="8" w:tplc="040C0005" w:tentative="1">
+      <w:start w:val="1"/>
+      <w:numFmt w:val="bullet"/>
+      <w:lvlText w:val=""/>
+      <w:lvlJc w:val="left"/>
+      <w:pPr>
+        <w:ind w:left="6480" w:hanging="360"/>
+      </w:pPr>
+      <w:rPr>
+        <w:rFonts w:ascii="Wingdings" w:hAnsi="Wingdings" w:hint="default"/>
+      </w:rPr>
+    </w:lvl>
+  </w:abstractNum>
+  <w:num w:numId="1">
+    <w:abstractNumId w:val="0"/>
+  </w:num>
+</w:numbering>
+</file>
+
 <file path=word/styles.xml><?xml version="1.0" encoding="utf-8"?>
-<w:styles xmlns:mc="http://schemas.openxmlformats.org/markup-compatibility/2006" xmlns:r="http://schemas.openxmlformats.org/officeDocument/2006/relationships" xmlns:w="http://schemas.openxmlformats.org/wordprocessingml/2006/main" xmlns:w14="http://schemas.microsoft.com/office/word/2010/wordml" xmlns:w15="http://schemas.microsoft.com/office/word/2012/wordml" xmlns:w16cex="http://schemas.microsoft.com/office/word/2018/wordml/cex" xmlns:w16cid="http://schemas.microsoft.com/office/word/2016/wordml/cid" xmlns:w16="http://schemas.microsoft.com/office/word/2018/wordml" xmlns:w16se="http://schemas.microsoft.com/office/word/2015/wordml/symex" mc:Ignorable="w14 w15 w16se w16cid w16 w16cex">
+<w:styles xmlns:mc="http://schemas.openxmlformats.org/markup-compatibility/2006" xmlns:r="http://schemas.openxmlformats.org/officeDocument/2006/relationships" xmlns:w="http://schemas.openxmlformats.org/wordprocessingml/2006/main" xmlns:w14="http://schemas.microsoft.com/office/word/2010/wordml" xmlns:w15="http://schemas.microsoft.com/office/word/2012/wordml" xmlns:w16cex="http://schemas.microsoft.com/office/word/2018/wordml/cex" xmlns:w16cid="http://schemas.microsoft.com/office/word/2016/wordml/cid" xmlns:w16="http://schemas.microsoft.com/office/word/2018/wordml" xmlns:w16sdtdh="http://schemas.microsoft.com/office/word/2020/wordml/sdtdatahash" xmlns:w16se="http://schemas.microsoft.com/office/word/2015/wordml/symex" mc:Ignorable="w14 w15 w16se w16cid w16 w16cex w16sdtdh">
   <w:docDefaults>
     <w:rPrDefault>
       <w:rPr>
@@ -1347,6 +1699,28 @@
       <w:szCs w:val="32"/>
     </w:rPr>
   </w:style>
+  <w:style w:type="paragraph" w:styleId="Titre2">
+    <w:name w:val="heading 2"/>
+    <w:basedOn w:val="Normal"/>
+    <w:next w:val="Normal"/>
+    <w:link w:val="Titre2Car"/>
+    <w:uiPriority w:val="9"/>
+    <w:unhideWhenUsed/>
+    <w:qFormat/>
+    <w:rsid w:val="00E445B2"/>
+    <w:pPr>
+      <w:keepNext/>
+      <w:keepLines/>
+      <w:spacing w:before="40" w:after="0"/>
+      <w:outlineLvl w:val="1"/>
+    </w:pPr>
+    <w:rPr>
+      <w:rFonts w:asciiTheme="majorHAnsi" w:eastAsiaTheme="majorEastAsia" w:hAnsiTheme="majorHAnsi" w:cstheme="majorBidi"/>
+      <w:color w:val="2F5496" w:themeColor="accent1" w:themeShade="BF"/>
+      <w:sz w:val="26"/>
+      <w:szCs w:val="26"/>
+    </w:rPr>
+  </w:style>
   <w:style w:type="character" w:default="1" w:styleId="Policepardfaut">
     <w:name w:val="Default Paragraph Font"/>
     <w:uiPriority w:val="1"/>
@@ -1412,11 +1786,35 @@
       <w:szCs w:val="32"/>
     </w:rPr>
   </w:style>
+  <w:style w:type="character" w:customStyle="1" w:styleId="Titre2Car">
+    <w:name w:val="Titre 2 Car"/>
+    <w:basedOn w:val="Policepardfaut"/>
+    <w:link w:val="Titre2"/>
+    <w:uiPriority w:val="9"/>
+    <w:rsid w:val="00E445B2"/>
+    <w:rPr>
+      <w:rFonts w:asciiTheme="majorHAnsi" w:eastAsiaTheme="majorEastAsia" w:hAnsiTheme="majorHAnsi" w:cstheme="majorBidi"/>
+      <w:color w:val="2F5496" w:themeColor="accent1" w:themeShade="BF"/>
+      <w:sz w:val="26"/>
+      <w:szCs w:val="26"/>
+    </w:rPr>
+  </w:style>
+  <w:style w:type="paragraph" w:styleId="Paragraphedeliste">
+    <w:name w:val="List Paragraph"/>
+    <w:basedOn w:val="Normal"/>
+    <w:uiPriority w:val="34"/>
+    <w:qFormat/>
+    <w:rsid w:val="00E445B2"/>
+    <w:pPr>
+      <w:ind w:left="720"/>
+      <w:contextualSpacing/>
+    </w:pPr>
+  </w:style>
 </w:styles>
 </file>
 
 <file path=word/glossary/document.xml><?xml version="1.0" encoding="utf-8"?>
-<w:glossaryDocument xmlns:wpc="http://schemas.microsoft.com/office/word/2010/wordprocessingCanvas" xmlns:cx="http://schemas.microsoft.com/office/drawing/2014/chartex" xmlns:cx1="http://schemas.microsoft.com/office/drawing/2015/9/8/chartex" xmlns:cx2="http://schemas.microsoft.com/office/drawing/2015/10/21/chartex" xmlns:cx3="http://schemas.microsoft.com/office/drawing/2016/5/9/chartex" xmlns:cx4="http://schemas.microsoft.com/office/drawing/2016/5/10/chartex" xmlns:cx5="http://schemas.microsoft.com/office/drawing/2016/5/11/chartex" xmlns:cx6="http://schemas.microsoft.com/office/drawing/2016/5/12/chartex" xmlns:cx7="http://schemas.microsoft.com/office/drawing/2016/5/13/chartex" xmlns:cx8="http://schemas.microsoft.com/office/drawing/2016/5/14/chartex" xmlns:mc="http://schemas.openxmlformats.org/markup-compatibility/2006" xmlns:aink="http://schemas.microsoft.com/office/drawing/2016/ink" xmlns:am3d="http://schemas.microsoft.com/office/drawing/2017/model3d" xmlns:o="urn:schemas-microsoft-com:office:office" xmlns:r="http://schemas.openxmlformats.org/officeDocument/2006/relationships" xmlns:m="http://schemas.openxmlformats.org/officeDocument/2006/math" xmlns:v="urn:schemas-microsoft-com:vml" xmlns:wp14="http://schemas.microsoft.com/office/word/2010/wordprocessingDrawing" xmlns:wp="http://schemas.openxmlformats.org/drawingml/2006/wordprocessingDrawing" xmlns:w10="urn:schemas-microsoft-com:office:word" xmlns:w="http://schemas.openxmlformats.org/wordprocessingml/2006/main" xmlns:w14="http://schemas.microsoft.com/office/word/2010/wordml" xmlns:w15="http://schemas.microsoft.com/office/word/2012/wordml" xmlns:w16cex="http://schemas.microsoft.com/office/word/2018/wordml/cex" xmlns:w16cid="http://schemas.microsoft.com/office/word/2016/wordml/cid" xmlns:w16="http://schemas.microsoft.com/office/word/2018/wordml" xmlns:w16se="http://schemas.microsoft.com/office/word/2015/wordml/symex" xmlns:wpg="http://schemas.microsoft.com/office/word/2010/wordprocessingGroup" xmlns:wpi="http://schemas.microsoft.com/office/word/2010/wordprocessingInk" xmlns:wne="http://schemas.microsoft.com/office/word/2006/wordml" xmlns:wps="http://schemas.microsoft.com/office/word/2010/wordprocessingShape" mc:Ignorable="w14 w15 w16se w16cid w16 w16cex wp14">
+<w:glossaryDocument xmlns:wpc="http://schemas.microsoft.com/office/word/2010/wordprocessingCanvas" xmlns:cx="http://schemas.microsoft.com/office/drawing/2014/chartex" xmlns:cx1="http://schemas.microsoft.com/office/drawing/2015/9/8/chartex" xmlns:cx2="http://schemas.microsoft.com/office/drawing/2015/10/21/chartex" xmlns:cx3="http://schemas.microsoft.com/office/drawing/2016/5/9/chartex" xmlns:cx4="http://schemas.microsoft.com/office/drawing/2016/5/10/chartex" xmlns:cx5="http://schemas.microsoft.com/office/drawing/2016/5/11/chartex" xmlns:cx6="http://schemas.microsoft.com/office/drawing/2016/5/12/chartex" xmlns:cx7="http://schemas.microsoft.com/office/drawing/2016/5/13/chartex" xmlns:cx8="http://schemas.microsoft.com/office/drawing/2016/5/14/chartex" xmlns:mc="http://schemas.openxmlformats.org/markup-compatibility/2006" xmlns:aink="http://schemas.microsoft.com/office/drawing/2016/ink" xmlns:am3d="http://schemas.microsoft.com/office/drawing/2017/model3d" xmlns:o="urn:schemas-microsoft-com:office:office" xmlns:r="http://schemas.openxmlformats.org/officeDocument/2006/relationships" xmlns:m="http://schemas.openxmlformats.org/officeDocument/2006/math" xmlns:v="urn:schemas-microsoft-com:vml" xmlns:wp14="http://schemas.microsoft.com/office/word/2010/wordprocessingDrawing" xmlns:wp="http://schemas.openxmlformats.org/drawingml/2006/wordprocessingDrawing" xmlns:w10="urn:schemas-microsoft-com:office:word" xmlns:w="http://schemas.openxmlformats.org/wordprocessingml/2006/main" xmlns:w14="http://schemas.microsoft.com/office/word/2010/wordml" xmlns:w15="http://schemas.microsoft.com/office/word/2012/wordml" xmlns:w16cex="http://schemas.microsoft.com/office/word/2018/wordml/cex" xmlns:w16cid="http://schemas.microsoft.com/office/word/2016/wordml/cid" xmlns:w16="http://schemas.microsoft.com/office/word/2018/wordml" xmlns:w16sdtdh="http://schemas.microsoft.com/office/word/2020/wordml/sdtdatahash" xmlns:w16se="http://schemas.microsoft.com/office/word/2015/wordml/symex" xmlns:wpg="http://schemas.microsoft.com/office/word/2010/wordprocessingGroup" xmlns:wpi="http://schemas.microsoft.com/office/word/2010/wordprocessingInk" xmlns:wne="http://schemas.microsoft.com/office/word/2006/wordml" xmlns:wps="http://schemas.microsoft.com/office/word/2010/wordprocessingShape" mc:Ignorable="w14 w15 w16se w16cid w16 w16cex w16sdtdh wp14">
   <w:docParts>
     <w:docPart>
       <w:docPartPr>
@@ -1487,13 +1885,20 @@
 </file>
 
 <file path=word/glossary/fontTable.xml><?xml version="1.0" encoding="utf-8"?>
-<w:fonts xmlns:mc="http://schemas.openxmlformats.org/markup-compatibility/2006" xmlns:r="http://schemas.openxmlformats.org/officeDocument/2006/relationships" xmlns:w="http://schemas.openxmlformats.org/wordprocessingml/2006/main" xmlns:w14="http://schemas.microsoft.com/office/word/2010/wordml" xmlns:w15="http://schemas.microsoft.com/office/word/2012/wordml" xmlns:w16cex="http://schemas.microsoft.com/office/word/2018/wordml/cex" xmlns:w16cid="http://schemas.microsoft.com/office/word/2016/wordml/cid" xmlns:w16="http://schemas.microsoft.com/office/word/2018/wordml" xmlns:w16se="http://schemas.microsoft.com/office/word/2015/wordml/symex" mc:Ignorable="w14 w15 w16se w16cid w16 w16cex">
+<w:fonts xmlns:mc="http://schemas.openxmlformats.org/markup-compatibility/2006" xmlns:r="http://schemas.openxmlformats.org/officeDocument/2006/relationships" xmlns:w="http://schemas.openxmlformats.org/wordprocessingml/2006/main" xmlns:w14="http://schemas.microsoft.com/office/word/2010/wordml" xmlns:w15="http://schemas.microsoft.com/office/word/2012/wordml" xmlns:w16cex="http://schemas.microsoft.com/office/word/2018/wordml/cex" xmlns:w16cid="http://schemas.microsoft.com/office/word/2016/wordml/cid" xmlns:w16="http://schemas.microsoft.com/office/word/2018/wordml" xmlns:w16sdtdh="http://schemas.microsoft.com/office/word/2020/wordml/sdtdatahash" xmlns:w16se="http://schemas.microsoft.com/office/word/2015/wordml/symex" mc:Ignorable="w14 w15 w16se w16cid w16 w16cex w16sdtdh">
   <w:font w:name="Calibri">
     <w:panose1 w:val="020F0502020204030204"/>
     <w:charset w:val="00"/>
     <w:family w:val="swiss"/>
     <w:pitch w:val="variable"/>
     <w:sig w:usb0="E4002EFF" w:usb1="C000247B" w:usb2="00000009" w:usb3="00000000" w:csb0="000001FF" w:csb1="00000000"/>
+  </w:font>
+  <w:font w:name="Courier New">
+    <w:panose1 w:val="02070309020205020404"/>
+    <w:charset w:val="00"/>
+    <w:family w:val="modern"/>
+    <w:pitch w:val="fixed"/>
+    <w:sig w:usb0="E0002EFF" w:usb1="C0007843" w:usb2="00000009" w:usb3="00000000" w:csb0="000001FF" w:csb1="00000000"/>
   </w:font>
   <w:font w:name="Times New Roman">
     <w:panose1 w:val="02020603050405020304"/>
@@ -1502,6 +1907,20 @@
     <w:pitch w:val="variable"/>
     <w:sig w:usb0="E0002EFF" w:usb1="C000785B" w:usb2="00000009" w:usb3="00000000" w:csb0="000001FF" w:csb1="00000000"/>
   </w:font>
+  <w:font w:name="Wingdings">
+    <w:panose1 w:val="05000000000000000000"/>
+    <w:charset w:val="02"/>
+    <w:family w:val="auto"/>
+    <w:pitch w:val="variable"/>
+    <w:sig w:usb0="00000000" w:usb1="10000000" w:usb2="00000000" w:usb3="00000000" w:csb0="80000000" w:csb1="00000000"/>
+  </w:font>
+  <w:font w:name="Symbol">
+    <w:panose1 w:val="05050102010706020507"/>
+    <w:charset w:val="02"/>
+    <w:family w:val="roman"/>
+    <w:pitch w:val="variable"/>
+    <w:sig w:usb0="00000000" w:usb1="10000000" w:usb2="00000000" w:usb3="00000000" w:csb0="80000000" w:csb1="00000000"/>
+  </w:font>
   <w:font w:name="Calibri Light">
     <w:panose1 w:val="020F0302020204030204"/>
     <w:charset w:val="00"/>
@@ -1509,11 +1928,27 @@
     <w:pitch w:val="variable"/>
     <w:sig w:usb0="E4002EFF" w:usb1="C000247B" w:usb2="00000009" w:usb3="00000000" w:csb0="000001FF" w:csb1="00000000"/>
   </w:font>
+  <w:font w:name="DengXian Light">
+    <w:altName w:val="等线 Light"/>
+    <w:panose1 w:val="02010600030101010101"/>
+    <w:charset w:val="86"/>
+    <w:family w:val="auto"/>
+    <w:pitch w:val="variable"/>
+    <w:sig w:usb0="A00002BF" w:usb1="38CF7CFA" w:usb2="00000016" w:usb3="00000000" w:csb0="0004000F" w:csb1="00000000"/>
+  </w:font>
+  <w:font w:name="DengXian">
+    <w:altName w:val="等线"/>
+    <w:panose1 w:val="02010600030101010101"/>
+    <w:charset w:val="86"/>
+    <w:family w:val="auto"/>
+    <w:pitch w:val="variable"/>
+    <w:sig w:usb0="A00002BF" w:usb1="38CF7CFA" w:usb2="00000016" w:usb3="00000000" w:csb0="0004000F" w:csb1="00000000"/>
+  </w:font>
 </w:fonts>
 </file>
 
 <file path=word/glossary/settings.xml><?xml version="1.0" encoding="utf-8"?>
-<w:settings xmlns:mc="http://schemas.openxmlformats.org/markup-compatibility/2006" xmlns:o="urn:schemas-microsoft-com:office:office" xmlns:r="http://schemas.openxmlformats.org/officeDocument/2006/relationships" xmlns:m="http://schemas.openxmlformats.org/officeDocument/2006/math" xmlns:v="urn:schemas-microsoft-com:vml" xmlns:w10="urn:schemas-microsoft-com:office:word" xmlns:w="http://schemas.openxmlformats.org/wordprocessingml/2006/main" xmlns:w14="http://schemas.microsoft.com/office/word/2010/wordml" xmlns:w15="http://schemas.microsoft.com/office/word/2012/wordml" xmlns:w16cex="http://schemas.microsoft.com/office/word/2018/wordml/cex" xmlns:w16cid="http://schemas.microsoft.com/office/word/2016/wordml/cid" xmlns:w16="http://schemas.microsoft.com/office/word/2018/wordml" xmlns:w16se="http://schemas.microsoft.com/office/word/2015/wordml/symex" xmlns:sl="http://schemas.openxmlformats.org/schemaLibrary/2006/main" mc:Ignorable="w14 w15 w16se w16cid w16 w16cex">
+<w:settings xmlns:mc="http://schemas.openxmlformats.org/markup-compatibility/2006" xmlns:o="urn:schemas-microsoft-com:office:office" xmlns:r="http://schemas.openxmlformats.org/officeDocument/2006/relationships" xmlns:m="http://schemas.openxmlformats.org/officeDocument/2006/math" xmlns:v="urn:schemas-microsoft-com:vml" xmlns:w10="urn:schemas-microsoft-com:office:word" xmlns:w="http://schemas.openxmlformats.org/wordprocessingml/2006/main" xmlns:w14="http://schemas.microsoft.com/office/word/2010/wordml" xmlns:w15="http://schemas.microsoft.com/office/word/2012/wordml" xmlns:w16cex="http://schemas.microsoft.com/office/word/2018/wordml/cex" xmlns:w16cid="http://schemas.microsoft.com/office/word/2016/wordml/cid" xmlns:w16="http://schemas.microsoft.com/office/word/2018/wordml" xmlns:w16sdtdh="http://schemas.microsoft.com/office/word/2020/wordml/sdtdatahash" xmlns:w16se="http://schemas.microsoft.com/office/word/2015/wordml/symex" xmlns:sl="http://schemas.openxmlformats.org/schemaLibrary/2006/main" mc:Ignorable="w14 w15 w16se w16cid w16 w16cex w16sdtdh">
   <w:view w:val="normal"/>
   <w:defaultTabStop w:val="708"/>
   <w:hyphenationZone w:val="425"/>
@@ -1530,6 +1965,7 @@
   <w:rsids>
     <w:rsidRoot w:val="00711FF2"/>
     <w:rsid w:val="00313204"/>
+    <w:rsid w:val="004450BF"/>
     <w:rsid w:val="00711FF2"/>
     <w:rsid w:val="00F06D8E"/>
     <w:rsid w:val="00FE0421"/>
@@ -1547,7 +1983,7 @@
     <m:intLim m:val="subSup"/>
     <m:naryLim m:val="undOvr"/>
   </m:mathPr>
-  <w:themeFontLang w:val="fr-FR"/>
+  <w:themeFontLang w:val="fr-FR" w:eastAsia="zh-CN"/>
   <w:clrSchemeMapping w:bg1="light1" w:t1="dark1" w:bg2="light2" w:t2="dark2" w:accent1="accent1" w:accent2="accent2" w:accent3="accent3" w:accent4="accent4" w:accent5="accent5" w:accent6="accent6" w:hyperlink="hyperlink" w:followedHyperlink="followedHyperlink"/>
   <w:decimalSymbol w:val=","/>
   <w:listSeparator w:val=";"/>
@@ -1556,7 +1992,7 @@
 </file>
 
 <file path=word/glossary/styles.xml><?xml version="1.0" encoding="utf-8"?>
-<w:styles xmlns:mc="http://schemas.openxmlformats.org/markup-compatibility/2006" xmlns:r="http://schemas.openxmlformats.org/officeDocument/2006/relationships" xmlns:w="http://schemas.openxmlformats.org/wordprocessingml/2006/main" xmlns:w14="http://schemas.microsoft.com/office/word/2010/wordml" xmlns:w15="http://schemas.microsoft.com/office/word/2012/wordml" xmlns:w16cex="http://schemas.microsoft.com/office/word/2018/wordml/cex" xmlns:w16cid="http://schemas.microsoft.com/office/word/2016/wordml/cid" xmlns:w16="http://schemas.microsoft.com/office/word/2018/wordml" xmlns:w16se="http://schemas.microsoft.com/office/word/2015/wordml/symex" mc:Ignorable="w14 w15 w16se w16cid w16 w16cex">
+<w:styles xmlns:mc="http://schemas.openxmlformats.org/markup-compatibility/2006" xmlns:r="http://schemas.openxmlformats.org/officeDocument/2006/relationships" xmlns:w="http://schemas.openxmlformats.org/wordprocessingml/2006/main" xmlns:w14="http://schemas.microsoft.com/office/word/2010/wordml" xmlns:w15="http://schemas.microsoft.com/office/word/2012/wordml" xmlns:w16cex="http://schemas.microsoft.com/office/word/2018/wordml/cex" xmlns:w16cid="http://schemas.microsoft.com/office/word/2016/wordml/cid" xmlns:w16="http://schemas.microsoft.com/office/word/2018/wordml" xmlns:w16sdtdh="http://schemas.microsoft.com/office/word/2020/wordml/sdtdatahash" xmlns:w16se="http://schemas.microsoft.com/office/word/2015/wordml/symex" mc:Ignorable="w14 w15 w16se w16cid w16 w16cex w16sdtdh">
   <w:docDefaults>
     <w:rPrDefault>
       <w:rPr>
@@ -1993,7 +2429,7 @@
 </file>
 
 <file path=word/glossary/webSettings.xml><?xml version="1.0" encoding="utf-8"?>
-<w:webSettings xmlns:mc="http://schemas.openxmlformats.org/markup-compatibility/2006" xmlns:r="http://schemas.openxmlformats.org/officeDocument/2006/relationships" xmlns:w="http://schemas.openxmlformats.org/wordprocessingml/2006/main" xmlns:w14="http://schemas.microsoft.com/office/word/2010/wordml" xmlns:w15="http://schemas.microsoft.com/office/word/2012/wordml" xmlns:w16cex="http://schemas.microsoft.com/office/word/2018/wordml/cex" xmlns:w16cid="http://schemas.microsoft.com/office/word/2016/wordml/cid" xmlns:w16="http://schemas.microsoft.com/office/word/2018/wordml" xmlns:w16se="http://schemas.microsoft.com/office/word/2015/wordml/symex" mc:Ignorable="w14 w15 w16se w16cid w16 w16cex">
+<w:webSettings xmlns:mc="http://schemas.openxmlformats.org/markup-compatibility/2006" xmlns:r="http://schemas.openxmlformats.org/officeDocument/2006/relationships" xmlns:w="http://schemas.openxmlformats.org/wordprocessingml/2006/main" xmlns:w14="http://schemas.microsoft.com/office/word/2010/wordml" xmlns:w15="http://schemas.microsoft.com/office/word/2012/wordml" xmlns:w16cex="http://schemas.microsoft.com/office/word/2018/wordml/cex" xmlns:w16cid="http://schemas.microsoft.com/office/word/2016/wordml/cid" xmlns:w16="http://schemas.microsoft.com/office/word/2018/wordml" xmlns:w16sdtdh="http://schemas.microsoft.com/office/word/2020/wordml/sdtdatahash" xmlns:w16se="http://schemas.microsoft.com/office/word/2015/wordml/symex" mc:Ignorable="w14 w15 w16se w16cid w16 w16cex w16sdtdh">
   <w:optimizeForBrowser/>
   <w:allowPNG/>
 </w:webSettings>

</xml_diff>

<commit_message>
Report advancement number 9192912901
</commit_message>
<xml_diff>
--- a/Report.docx
+++ b/Report.docx
@@ -574,7 +574,9 @@
             </w:tabs>
             <w:rPr>
               <w:noProof/>
-              <w:lang w:val="en-US"/>
+              <w:sz w:val="22"/>
+              <w:szCs w:val="22"/>
+              <w:lang w:eastAsia="zh-CN"/>
             </w:rPr>
           </w:pPr>
           <w:r>
@@ -595,7 +597,7 @@
             </w:rPr>
             <w:fldChar w:fldCharType="separate"/>
           </w:r>
-          <w:hyperlink w:anchor="_Toc68945521" w:history="1">
+          <w:hyperlink w:anchor="_Toc68961402" w:history="1">
             <w:r>
               <w:rPr>
                 <w:rStyle w:val="Lienhypertexte"/>
@@ -608,7 +610,6 @@
               <w:rPr>
                 <w:noProof/>
                 <w:webHidden/>
-                <w:lang w:val="en-US"/>
               </w:rPr>
               <w:tab/>
             </w:r>
@@ -616,7 +617,6 @@
               <w:rPr>
                 <w:noProof/>
                 <w:webHidden/>
-                <w:lang w:val="en-US"/>
               </w:rPr>
               <w:fldChar w:fldCharType="begin"/>
             </w:r>
@@ -624,22 +624,19 @@
               <w:rPr>
                 <w:noProof/>
                 <w:webHidden/>
-                <w:lang w:val="en-US"/>
               </w:rPr>
-              <w:instrText xml:space="preserve"> PAGEREF _Toc68945521 \h </w:instrText>
+              <w:instrText xml:space="preserve"> PAGEREF _Toc68961402 \h </w:instrText>
             </w:r>
             <w:r>
               <w:rPr>
                 <w:noProof/>
                 <w:webHidden/>
-                <w:lang w:val="en-US"/>
               </w:rPr>
             </w:r>
             <w:r>
               <w:rPr>
                 <w:noProof/>
                 <w:webHidden/>
-                <w:lang w:val="en-US"/>
               </w:rPr>
               <w:fldChar w:fldCharType="separate"/>
             </w:r>
@@ -647,7 +644,6 @@
               <w:rPr>
                 <w:noProof/>
                 <w:webHidden/>
-                <w:lang w:val="en-US"/>
               </w:rPr>
               <w:t>2</w:t>
             </w:r>
@@ -655,7 +651,6 @@
               <w:rPr>
                 <w:noProof/>
                 <w:webHidden/>
-                <w:lang w:val="en-US"/>
               </w:rPr>
               <w:fldChar w:fldCharType="end"/>
             </w:r>
@@ -669,10 +664,12 @@
             </w:tabs>
             <w:rPr>
               <w:noProof/>
-              <w:lang w:val="en-US"/>
+              <w:sz w:val="22"/>
+              <w:szCs w:val="22"/>
+              <w:lang w:eastAsia="zh-CN"/>
             </w:rPr>
           </w:pPr>
-          <w:hyperlink w:anchor="_Toc68945522" w:history="1">
+          <w:hyperlink w:anchor="_Toc68961403" w:history="1">
             <w:r>
               <w:rPr>
                 <w:rStyle w:val="Lienhypertexte"/>
@@ -685,7 +682,6 @@
               <w:rPr>
                 <w:noProof/>
                 <w:webHidden/>
-                <w:lang w:val="en-US"/>
               </w:rPr>
               <w:tab/>
             </w:r>
@@ -693,7 +689,6 @@
               <w:rPr>
                 <w:noProof/>
                 <w:webHidden/>
-                <w:lang w:val="en-US"/>
               </w:rPr>
               <w:fldChar w:fldCharType="begin"/>
             </w:r>
@@ -701,22 +696,19 @@
               <w:rPr>
                 <w:noProof/>
                 <w:webHidden/>
-                <w:lang w:val="en-US"/>
               </w:rPr>
-              <w:instrText xml:space="preserve"> PAGEREF _Toc68945522 \h </w:instrText>
+              <w:instrText xml:space="preserve"> PAGEREF _Toc68961403 \h </w:instrText>
             </w:r>
             <w:r>
               <w:rPr>
                 <w:noProof/>
                 <w:webHidden/>
-                <w:lang w:val="en-US"/>
               </w:rPr>
             </w:r>
             <w:r>
               <w:rPr>
                 <w:noProof/>
                 <w:webHidden/>
-                <w:lang w:val="en-US"/>
               </w:rPr>
               <w:fldChar w:fldCharType="separate"/>
             </w:r>
@@ -724,15 +716,13 @@
               <w:rPr>
                 <w:noProof/>
                 <w:webHidden/>
-                <w:lang w:val="en-US"/>
               </w:rPr>
-              <w:t>2</w:t>
+              <w:t>3</w:t>
             </w:r>
             <w:r>
               <w:rPr>
                 <w:noProof/>
                 <w:webHidden/>
-                <w:lang w:val="en-US"/>
               </w:rPr>
               <w:fldChar w:fldCharType="end"/>
             </w:r>
@@ -746,23 +736,24 @@
             </w:tabs>
             <w:rPr>
               <w:noProof/>
-              <w:lang w:val="en-US"/>
+              <w:sz w:val="22"/>
+              <w:szCs w:val="22"/>
+              <w:lang w:eastAsia="zh-CN"/>
             </w:rPr>
           </w:pPr>
-          <w:hyperlink w:anchor="_Toc68945523" w:history="1">
+          <w:hyperlink w:anchor="_Toc68961404" w:history="1">
             <w:r>
               <w:rPr>
                 <w:rStyle w:val="Lienhypertexte"/>
                 <w:noProof/>
                 <w:lang w:val="en-US"/>
               </w:rPr>
-              <w:t>Searching the lyrics and who’s singing them</w:t>
+              <w:t>Making the JSON format dictionary</w:t>
             </w:r>
             <w:r>
               <w:rPr>
                 <w:noProof/>
                 <w:webHidden/>
-                <w:lang w:val="en-US"/>
               </w:rPr>
               <w:tab/>
             </w:r>
@@ -770,7 +761,6 @@
               <w:rPr>
                 <w:noProof/>
                 <w:webHidden/>
-                <w:lang w:val="en-US"/>
               </w:rPr>
               <w:fldChar w:fldCharType="begin"/>
             </w:r>
@@ -778,22 +768,19 @@
               <w:rPr>
                 <w:noProof/>
                 <w:webHidden/>
-                <w:lang w:val="en-US"/>
               </w:rPr>
-              <w:instrText xml:space="preserve"> PAGEREF _Toc68945523 \h </w:instrText>
+              <w:instrText xml:space="preserve"> PAGEREF _Toc68961404 \h </w:instrText>
             </w:r>
             <w:r>
               <w:rPr>
                 <w:noProof/>
                 <w:webHidden/>
-                <w:lang w:val="en-US"/>
               </w:rPr>
             </w:r>
             <w:r>
               <w:rPr>
                 <w:noProof/>
                 <w:webHidden/>
-                <w:lang w:val="en-US"/>
               </w:rPr>
               <w:fldChar w:fldCharType="separate"/>
             </w:r>
@@ -801,15 +788,13 @@
               <w:rPr>
                 <w:noProof/>
                 <w:webHidden/>
-                <w:lang w:val="en-US"/>
               </w:rPr>
-              <w:t>2</w:t>
+              <w:t>4</w:t>
             </w:r>
             <w:r>
               <w:rPr>
                 <w:noProof/>
                 <w:webHidden/>
-                <w:lang w:val="en-US"/>
               </w:rPr>
               <w:fldChar w:fldCharType="end"/>
             </w:r>
@@ -823,23 +808,24 @@
             </w:tabs>
             <w:rPr>
               <w:noProof/>
-              <w:lang w:val="en-US"/>
+              <w:sz w:val="22"/>
+              <w:szCs w:val="22"/>
+              <w:lang w:eastAsia="zh-CN"/>
             </w:rPr>
           </w:pPr>
-          <w:hyperlink w:anchor="_Toc68945524" w:history="1">
+          <w:hyperlink w:anchor="_Toc68961405" w:history="1">
             <w:r>
               <w:rPr>
                 <w:rStyle w:val="Lienhypertexte"/>
                 <w:noProof/>
                 <w:lang w:val="en-US"/>
               </w:rPr>
-              <w:t>Exporting the data</w:t>
+              <w:t>Using a database for big amount of data</w:t>
             </w:r>
             <w:r>
               <w:rPr>
                 <w:noProof/>
                 <w:webHidden/>
-                <w:lang w:val="en-US"/>
               </w:rPr>
               <w:tab/>
             </w:r>
@@ -847,7 +833,6 @@
               <w:rPr>
                 <w:noProof/>
                 <w:webHidden/>
-                <w:lang w:val="en-US"/>
               </w:rPr>
               <w:fldChar w:fldCharType="begin"/>
             </w:r>
@@ -855,22 +840,19 @@
               <w:rPr>
                 <w:noProof/>
                 <w:webHidden/>
-                <w:lang w:val="en-US"/>
               </w:rPr>
-              <w:instrText xml:space="preserve"> PAGEREF _Toc68945524 \h </w:instrText>
+              <w:instrText xml:space="preserve"> PAGEREF _Toc68961405 \h </w:instrText>
             </w:r>
             <w:r>
               <w:rPr>
                 <w:noProof/>
                 <w:webHidden/>
-                <w:lang w:val="en-US"/>
               </w:rPr>
             </w:r>
             <w:r>
               <w:rPr>
                 <w:noProof/>
                 <w:webHidden/>
-                <w:lang w:val="en-US"/>
               </w:rPr>
               <w:fldChar w:fldCharType="separate"/>
             </w:r>
@@ -878,15 +860,13 @@
               <w:rPr>
                 <w:noProof/>
                 <w:webHidden/>
-                <w:lang w:val="en-US"/>
               </w:rPr>
-              <w:t>3</w:t>
+              <w:t>5</w:t>
             </w:r>
             <w:r>
               <w:rPr>
                 <w:noProof/>
                 <w:webHidden/>
-                <w:lang w:val="en-US"/>
               </w:rPr>
               <w:fldChar w:fldCharType="end"/>
             </w:r>
@@ -900,10 +880,84 @@
             </w:tabs>
             <w:rPr>
               <w:noProof/>
-              <w:lang w:val="en-US"/>
+              <w:sz w:val="22"/>
+              <w:szCs w:val="22"/>
+              <w:lang w:eastAsia="zh-CN"/>
             </w:rPr>
           </w:pPr>
-          <w:hyperlink w:anchor="_Toc68945525" w:history="1">
+          <w:hyperlink w:anchor="_Toc68961406" w:history="1">
+            <w:r>
+              <w:rPr>
+                <w:rStyle w:val="Lienhypertexte"/>
+                <w:noProof/>
+                <w:lang w:val="en-US"/>
+              </w:rPr>
+              <w:t>Searching the lyrics and who’s singing them</w:t>
+            </w:r>
+            <w:r>
+              <w:rPr>
+                <w:noProof/>
+                <w:webHidden/>
+              </w:rPr>
+              <w:tab/>
+            </w:r>
+            <w:r>
+              <w:rPr>
+                <w:noProof/>
+                <w:webHidden/>
+              </w:rPr>
+              <w:fldChar w:fldCharType="begin"/>
+            </w:r>
+            <w:r>
+              <w:rPr>
+                <w:noProof/>
+                <w:webHidden/>
+              </w:rPr>
+              <w:instrText xml:space="preserve"> PAGEREF _Toc68961406 \h </w:instrText>
+            </w:r>
+            <w:r>
+              <w:rPr>
+                <w:noProof/>
+                <w:webHidden/>
+              </w:rPr>
+            </w:r>
+            <w:r>
+              <w:rPr>
+                <w:noProof/>
+                <w:webHidden/>
+              </w:rPr>
+              <w:fldChar w:fldCharType="separate"/>
+            </w:r>
+            <w:r>
+              <w:rPr>
+                <w:noProof/>
+                <w:webHidden/>
+              </w:rPr>
+              <w:t>5</w:t>
+            </w:r>
+            <w:r>
+              <w:rPr>
+                <w:noProof/>
+                <w:webHidden/>
+              </w:rPr>
+              <w:fldChar w:fldCharType="end"/>
+            </w:r>
+          </w:hyperlink>
+        </w:p>
+        <w:p>
+          <w:pPr>
+            <w:pStyle w:val="TM2"/>
+            <w:tabs>
+              <w:tab w:val="right" w:leader="dot" w:pos="9062"/>
+            </w:tabs>
+            <w:rPr>
+              <w:noProof/>
+              <w:sz w:val="22"/>
+              <w:szCs w:val="22"/>
+              <w:lang w:eastAsia="zh-CN"/>
+            </w:rPr>
+          </w:pPr>
+          <w:hyperlink w:anchor="_Toc68961407" w:history="1">
             <w:r>
               <w:rPr>
                 <w:rStyle w:val="Lienhypertexte"/>
@@ -916,7 +970,6 @@
               <w:rPr>
                 <w:noProof/>
                 <w:webHidden/>
-                <w:lang w:val="en-US"/>
               </w:rPr>
               <w:tab/>
             </w:r>
@@ -924,7 +977,6 @@
               <w:rPr>
                 <w:noProof/>
                 <w:webHidden/>
-                <w:lang w:val="en-US"/>
               </w:rPr>
               <w:fldChar w:fldCharType="begin"/>
             </w:r>
@@ -932,22 +984,19 @@
               <w:rPr>
                 <w:noProof/>
                 <w:webHidden/>
-                <w:lang w:val="en-US"/>
               </w:rPr>
-              <w:instrText xml:space="preserve"> PAGEREF _Toc68945525 \h </w:instrText>
+              <w:instrText xml:space="preserve"> PAGEREF _Toc68961407 \h </w:instrText>
             </w:r>
             <w:r>
               <w:rPr>
                 <w:noProof/>
                 <w:webHidden/>
-                <w:lang w:val="en-US"/>
               </w:rPr>
             </w:r>
             <w:r>
               <w:rPr>
                 <w:noProof/>
                 <w:webHidden/>
-                <w:lang w:val="en-US"/>
               </w:rPr>
               <w:fldChar w:fldCharType="separate"/>
             </w:r>
@@ -955,15 +1004,13 @@
               <w:rPr>
                 <w:noProof/>
                 <w:webHidden/>
-                <w:lang w:val="en-US"/>
               </w:rPr>
-              <w:t>3</w:t>
+              <w:t>6</w:t>
             </w:r>
             <w:r>
               <w:rPr>
                 <w:noProof/>
                 <w:webHidden/>
-                <w:lang w:val="en-US"/>
               </w:rPr>
               <w:fldChar w:fldCharType="end"/>
             </w:r>
@@ -977,10 +1024,12 @@
             </w:tabs>
             <w:rPr>
               <w:noProof/>
-              <w:lang w:val="en-US"/>
+              <w:sz w:val="22"/>
+              <w:szCs w:val="22"/>
+              <w:lang w:eastAsia="zh-CN"/>
             </w:rPr>
           </w:pPr>
-          <w:hyperlink w:anchor="_Toc68945526" w:history="1">
+          <w:hyperlink w:anchor="_Toc68961408" w:history="1">
             <w:r>
               <w:rPr>
                 <w:rStyle w:val="Lienhypertexte"/>
@@ -993,7 +1042,6 @@
               <w:rPr>
                 <w:noProof/>
                 <w:webHidden/>
-                <w:lang w:val="en-US"/>
               </w:rPr>
               <w:tab/>
             </w:r>
@@ -1001,7 +1049,6 @@
               <w:rPr>
                 <w:noProof/>
                 <w:webHidden/>
-                <w:lang w:val="en-US"/>
               </w:rPr>
               <w:fldChar w:fldCharType="begin"/>
             </w:r>
@@ -1009,22 +1056,19 @@
               <w:rPr>
                 <w:noProof/>
                 <w:webHidden/>
-                <w:lang w:val="en-US"/>
               </w:rPr>
-              <w:instrText xml:space="preserve"> PAGEREF _Toc68945526 \h </w:instrText>
+              <w:instrText xml:space="preserve"> PAGEREF _Toc68961408 \h </w:instrText>
             </w:r>
             <w:r>
               <w:rPr>
                 <w:noProof/>
                 <w:webHidden/>
-                <w:lang w:val="en-US"/>
               </w:rPr>
             </w:r>
             <w:r>
               <w:rPr>
                 <w:noProof/>
                 <w:webHidden/>
-                <w:lang w:val="en-US"/>
               </w:rPr>
               <w:fldChar w:fldCharType="separate"/>
             </w:r>
@@ -1032,15 +1076,13 @@
               <w:rPr>
                 <w:noProof/>
                 <w:webHidden/>
-                <w:lang w:val="en-US"/>
               </w:rPr>
-              <w:t>3</w:t>
+              <w:t>6</w:t>
             </w:r>
             <w:r>
               <w:rPr>
                 <w:noProof/>
                 <w:webHidden/>
-                <w:lang w:val="en-US"/>
               </w:rPr>
               <w:fldChar w:fldCharType="end"/>
             </w:r>
@@ -1054,10 +1096,12 @@
             </w:tabs>
             <w:rPr>
               <w:noProof/>
-              <w:lang w:val="en-US"/>
+              <w:sz w:val="22"/>
+              <w:szCs w:val="22"/>
+              <w:lang w:eastAsia="zh-CN"/>
             </w:rPr>
           </w:pPr>
-          <w:hyperlink w:anchor="_Toc68945527" w:history="1">
+          <w:hyperlink w:anchor="_Toc68961409" w:history="1">
             <w:r>
               <w:rPr>
                 <w:rStyle w:val="Lienhypertexte"/>
@@ -1070,7 +1114,6 @@
               <w:rPr>
                 <w:noProof/>
                 <w:webHidden/>
-                <w:lang w:val="en-US"/>
               </w:rPr>
               <w:tab/>
             </w:r>
@@ -1078,7 +1121,6 @@
               <w:rPr>
                 <w:noProof/>
                 <w:webHidden/>
-                <w:lang w:val="en-US"/>
               </w:rPr>
               <w:fldChar w:fldCharType="begin"/>
             </w:r>
@@ -1086,22 +1128,19 @@
               <w:rPr>
                 <w:noProof/>
                 <w:webHidden/>
-                <w:lang w:val="en-US"/>
               </w:rPr>
-              <w:instrText xml:space="preserve"> PAGEREF _Toc68945527 \h </w:instrText>
+              <w:instrText xml:space="preserve"> PAGEREF _Toc68961409 \h </w:instrText>
             </w:r>
             <w:r>
               <w:rPr>
                 <w:noProof/>
                 <w:webHidden/>
-                <w:lang w:val="en-US"/>
               </w:rPr>
             </w:r>
             <w:r>
               <w:rPr>
                 <w:noProof/>
                 <w:webHidden/>
-                <w:lang w:val="en-US"/>
               </w:rPr>
               <w:fldChar w:fldCharType="separate"/>
             </w:r>
@@ -1109,15 +1148,13 @@
               <w:rPr>
                 <w:noProof/>
                 <w:webHidden/>
-                <w:lang w:val="en-US"/>
               </w:rPr>
-              <w:t>3</w:t>
+              <w:t>6</w:t>
             </w:r>
             <w:r>
               <w:rPr>
                 <w:noProof/>
                 <w:webHidden/>
-                <w:lang w:val="en-US"/>
               </w:rPr>
               <w:fldChar w:fldCharType="end"/>
             </w:r>
@@ -1165,7 +1202,7 @@
           <w:lang w:val="en-US"/>
         </w:rPr>
       </w:pPr>
-      <w:bookmarkStart w:id="0" w:name="_Toc68945521"/>
+      <w:bookmarkStart w:id="0" w:name="_Toc68961402"/>
       <w:r>
         <w:rPr>
           <w:lang w:val="en-US"/>
@@ -1585,7 +1622,6 @@
           <w:lang w:val="en-US"/>
         </w:rPr>
       </w:pPr>
-      <w:bookmarkStart w:id="1" w:name="_Toc68945522"/>
       <w:r>
         <w:rPr>
           <w:bCs/>
@@ -1671,6 +1707,7 @@
           <w:lang w:val="en-US"/>
         </w:rPr>
       </w:pPr>
+      <w:bookmarkStart w:id="1" w:name="_Toc68961403"/>
       <w:r>
         <w:rPr>
           <w:lang w:val="en-US"/>
@@ -1833,8 +1870,16 @@
         <w:rPr>
           <w:lang w:val="en-US"/>
         </w:rPr>
-        <w:t>in our app</w:t>
-      </w:r>
+        <w:t xml:space="preserve">in our </w:t>
+      </w:r>
+      <w:proofErr w:type="gramStart"/>
+      <w:r>
+        <w:rPr>
+          <w:lang w:val="en-US"/>
+        </w:rPr>
+        <w:t>app</w:t>
+      </w:r>
+      <w:proofErr w:type="gramEnd"/>
     </w:p>
     <w:p>
       <w:pPr>
@@ -2022,6 +2067,7 @@
         <w:t> </w:t>
       </w:r>
       <w:proofErr w:type="spellStart"/>
+      <w:proofErr w:type="gramStart"/>
       <w:r>
         <w:rPr>
           <w:rFonts w:ascii="Courier New" w:eastAsia="Times New Roman" w:hAnsi="Courier New" w:cs="Courier New"/>
@@ -2041,6 +2087,7 @@
         <w:t>Genius</w:t>
       </w:r>
       <w:proofErr w:type="spellEnd"/>
+      <w:proofErr w:type="gramEnd"/>
       <w:r>
         <w:rPr>
           <w:rFonts w:ascii="Courier New" w:eastAsia="Times New Roman" w:hAnsi="Courier New" w:cs="Courier New"/>
@@ -2063,6 +2110,7 @@
         </w:rPr>
       </w:pPr>
       <w:proofErr w:type="spellStart"/>
+      <w:proofErr w:type="gramStart"/>
       <w:r>
         <w:rPr>
           <w:rFonts w:ascii="Courier New" w:eastAsia="Times New Roman" w:hAnsi="Courier New" w:cs="Courier New"/>
@@ -2073,6 +2121,7 @@
         <w:t>genius.verbose</w:t>
       </w:r>
       <w:proofErr w:type="spellEnd"/>
+      <w:proofErr w:type="gramEnd"/>
       <w:r>
         <w:rPr>
           <w:rFonts w:ascii="Courier New" w:eastAsia="Times New Roman" w:hAnsi="Courier New" w:cs="Courier New"/>
@@ -2139,6 +2188,7 @@
           <w:lang w:val="en-US" w:eastAsia="zh-CN"/>
         </w:rPr>
       </w:pPr>
+      <w:proofErr w:type="gramStart"/>
       <w:r>
         <w:rPr>
           <w:rFonts w:ascii="Courier New" w:eastAsia="Times New Roman" w:hAnsi="Courier New" w:cs="Courier New"/>
@@ -2146,7 +2196,17 @@
           <w:sz w:val="21"/>
           <w:lang w:val="en-US" w:eastAsia="zh-CN"/>
         </w:rPr>
-        <w:t>genius.remove_section_headers </w:t>
+        <w:t>genius.remove</w:t>
+      </w:r>
+      <w:proofErr w:type="gramEnd"/>
+      <w:r>
+        <w:rPr>
+          <w:rFonts w:ascii="Courier New" w:eastAsia="Times New Roman" w:hAnsi="Courier New" w:cs="Courier New"/>
+          <w:color w:val="F8F8F2"/>
+          <w:sz w:val="21"/>
+          <w:lang w:val="en-US" w:eastAsia="zh-CN"/>
+        </w:rPr>
+        <w:t>_section_headers </w:t>
       </w:r>
       <w:r>
         <w:rPr>
@@ -2205,6 +2265,7 @@
           <w:lang w:val="en-US" w:eastAsia="zh-CN"/>
         </w:rPr>
       </w:pPr>
+      <w:proofErr w:type="gramStart"/>
       <w:r>
         <w:rPr>
           <w:rFonts w:ascii="Courier New" w:eastAsia="Times New Roman" w:hAnsi="Courier New" w:cs="Courier New"/>
@@ -2212,7 +2273,17 @@
           <w:sz w:val="21"/>
           <w:lang w:val="en-US" w:eastAsia="zh-CN"/>
         </w:rPr>
-        <w:t>genius.skip_non_songs </w:t>
+        <w:t>genius.skip</w:t>
+      </w:r>
+      <w:proofErr w:type="gramEnd"/>
+      <w:r>
+        <w:rPr>
+          <w:rFonts w:ascii="Courier New" w:eastAsia="Times New Roman" w:hAnsi="Courier New" w:cs="Courier New"/>
+          <w:color w:val="F8F8F2"/>
+          <w:sz w:val="21"/>
+          <w:lang w:val="en-US" w:eastAsia="zh-CN"/>
+        </w:rPr>
+        <w:t>_non_songs </w:t>
       </w:r>
       <w:r>
         <w:rPr>
@@ -2288,6 +2359,7 @@
           <w:lang w:val="en-US"/>
         </w:rPr>
       </w:pPr>
+      <w:bookmarkStart w:id="2" w:name="_Toc68961404"/>
       <w:r>
         <w:rPr>
           <w:lang w:val="en-US"/>
@@ -2295,6 +2367,7 @@
         <w:lastRenderedPageBreak/>
         <w:t>Making the JSON format dictionary</w:t>
       </w:r>
+      <w:bookmarkEnd w:id="2"/>
     </w:p>
     <w:p>
       <w:pPr>
@@ -3270,6 +3343,7 @@
         <w:t xml:space="preserve">There is a </w:t>
       </w:r>
       <w:proofErr w:type="spellStart"/>
+      <w:proofErr w:type="gramStart"/>
       <w:r>
         <w:rPr>
           <w:rFonts w:ascii="Courier New" w:eastAsia="Times New Roman" w:hAnsi="Courier New" w:cs="Courier New"/>
@@ -3279,6 +3353,7 @@
         <w:t>json.dump</w:t>
       </w:r>
       <w:proofErr w:type="spellEnd"/>
+      <w:proofErr w:type="gramEnd"/>
       <w:r>
         <w:rPr>
           <w:rFonts w:ascii="Courier New" w:eastAsia="Times New Roman" w:hAnsi="Courier New" w:cs="Courier New"/>
@@ -3377,6 +3452,7 @@
           <w:lang w:val="en-US"/>
         </w:rPr>
       </w:pPr>
+      <w:bookmarkStart w:id="3" w:name="_Toc68961405"/>
       <w:r>
         <w:rPr>
           <w:lang w:val="en-US"/>
@@ -3384,6 +3460,7 @@
         <w:lastRenderedPageBreak/>
         <w:t>Using a database for big amount of data</w:t>
       </w:r>
+      <w:bookmarkEnd w:id="3"/>
     </w:p>
     <w:p>
       <w:pPr>
@@ -3471,8 +3548,16 @@
         <w:rPr>
           <w:lang w:val="en-US"/>
         </w:rPr>
-        <w:t xml:space="preserve"> for Python</w:t>
-      </w:r>
+        <w:t xml:space="preserve"> for </w:t>
+      </w:r>
+      <w:proofErr w:type="gramStart"/>
+      <w:r>
+        <w:rPr>
+          <w:lang w:val="en-US"/>
+        </w:rPr>
+        <w:t>Python</w:t>
+      </w:r>
+      <w:proofErr w:type="gramEnd"/>
     </w:p>
     <w:p>
       <w:pPr>
@@ -3490,8 +3575,16 @@
         <w:rPr>
           <w:lang w:val="en-US"/>
         </w:rPr>
-        <w:t>uses the JSON format for appending data to a specific dictionary</w:t>
-      </w:r>
+        <w:t xml:space="preserve">uses the JSON format for appending data to a specific </w:t>
+      </w:r>
+      <w:proofErr w:type="gramStart"/>
+      <w:r>
+        <w:rPr>
+          <w:lang w:val="en-US"/>
+        </w:rPr>
+        <w:t>dictionary</w:t>
+      </w:r>
+      <w:proofErr w:type="gramEnd"/>
     </w:p>
     <w:p>
       <w:pPr>
@@ -3509,8 +3602,16 @@
         <w:rPr>
           <w:lang w:val="en-US"/>
         </w:rPr>
-        <w:t>serialize and deserialize easily data</w:t>
-      </w:r>
+        <w:t xml:space="preserve">serialize and deserialize easily </w:t>
+      </w:r>
+      <w:proofErr w:type="gramStart"/>
+      <w:r>
+        <w:rPr>
+          <w:lang w:val="en-US"/>
+        </w:rPr>
+        <w:t>data</w:t>
+      </w:r>
+      <w:proofErr w:type="gramEnd"/>
     </w:p>
     <w:p>
       <w:pPr>
@@ -3534,8 +3635,16 @@
         <w:rPr>
           <w:lang w:val="en-US"/>
         </w:rPr>
-        <w:t>, a primary data type of Python</w:t>
-      </w:r>
+        <w:t xml:space="preserve">, a primary data type of </w:t>
+      </w:r>
+      <w:proofErr w:type="gramStart"/>
+      <w:r>
+        <w:rPr>
+          <w:lang w:val="en-US"/>
+        </w:rPr>
+        <w:t>Python</w:t>
+      </w:r>
+      <w:proofErr w:type="gramEnd"/>
     </w:p>
     <w:p>
       <w:pPr>
@@ -3560,6 +3669,457 @@
     <w:p>
       <w:pPr>
         <w:jc w:val="both"/>
+        <w:rPr>
+          <w:lang w:val="en-US"/>
+        </w:rPr>
+      </w:pPr>
+      <w:r>
+        <w:rPr>
+          <w:lang w:val="en-US"/>
+        </w:rPr>
+        <w:t xml:space="preserve">We </w:t>
+      </w:r>
+      <w:proofErr w:type="gramStart"/>
+      <w:r>
+        <w:rPr>
+          <w:lang w:val="en-US"/>
+        </w:rPr>
+        <w:t>didn’t</w:t>
+      </w:r>
+      <w:proofErr w:type="gramEnd"/>
+      <w:r>
+        <w:rPr>
+          <w:lang w:val="en-US"/>
+        </w:rPr>
+        <w:t xml:space="preserve"> choose the virtual machine Cloudera as we had issues using this method. </w:t>
+      </w:r>
+      <w:proofErr w:type="spellStart"/>
+      <w:r>
+        <w:rPr>
+          <w:lang w:val="en-US"/>
+        </w:rPr>
+        <w:t>PyMongo</w:t>
+      </w:r>
+      <w:proofErr w:type="spellEnd"/>
+      <w:r>
+        <w:rPr>
+          <w:lang w:val="en-US"/>
+        </w:rPr>
+        <w:t xml:space="preserve">, in the contrary, is pretty </w:t>
+      </w:r>
+      <w:proofErr w:type="gramStart"/>
+      <w:r>
+        <w:rPr>
+          <w:lang w:val="en-US"/>
+        </w:rPr>
+        <w:t>straightforward</w:t>
+      </w:r>
+      <w:proofErr w:type="gramEnd"/>
+    </w:p>
+    <w:p>
+      <w:pPr>
+        <w:shd w:val="clear" w:color="auto" w:fill="000000"/>
+        <w:spacing w:after="0" w:line="285" w:lineRule="atLeast"/>
+        <w:rPr>
+          <w:rFonts w:ascii="Courier New" w:eastAsia="Times New Roman" w:hAnsi="Courier New" w:cs="Courier New"/>
+          <w:color w:val="BBBBBB"/>
+          <w:sz w:val="21"/>
+          <w:lang w:val="en-US" w:eastAsia="zh-CN"/>
+        </w:rPr>
+      </w:pPr>
+      <w:r>
+        <w:rPr>
+          <w:rFonts w:ascii="Courier New" w:eastAsia="Times New Roman" w:hAnsi="Courier New" w:cs="Courier New"/>
+          <w:color w:val="F8F8F2"/>
+          <w:sz w:val="21"/>
+          <w:lang w:val="en-US" w:eastAsia="zh-CN"/>
+        </w:rPr>
+        <w:t>client </w:t>
+      </w:r>
+      <w:r>
+        <w:rPr>
+          <w:rFonts w:ascii="Courier New" w:eastAsia="Times New Roman" w:hAnsi="Courier New" w:cs="Courier New"/>
+          <w:color w:val="FF79C6"/>
+          <w:sz w:val="21"/>
+          <w:lang w:val="en-US" w:eastAsia="zh-CN"/>
+        </w:rPr>
+        <w:t>=</w:t>
+      </w:r>
+      <w:r>
+        <w:rPr>
+          <w:rFonts w:ascii="Courier New" w:eastAsia="Times New Roman" w:hAnsi="Courier New" w:cs="Courier New"/>
+          <w:color w:val="F8F8F2"/>
+          <w:sz w:val="21"/>
+          <w:lang w:val="en-US" w:eastAsia="zh-CN"/>
+        </w:rPr>
+        <w:t> </w:t>
+      </w:r>
+      <w:proofErr w:type="spellStart"/>
+      <w:proofErr w:type="gramStart"/>
+      <w:r>
+        <w:rPr>
+          <w:rFonts w:ascii="Courier New" w:eastAsia="Times New Roman" w:hAnsi="Courier New" w:cs="Courier New"/>
+          <w:color w:val="50FA7B"/>
+          <w:sz w:val="21"/>
+          <w:lang w:val="en-US" w:eastAsia="zh-CN"/>
+        </w:rPr>
+        <w:t>MongoClient</w:t>
+      </w:r>
+      <w:proofErr w:type="spellEnd"/>
+      <w:r>
+        <w:rPr>
+          <w:rFonts w:ascii="Courier New" w:eastAsia="Times New Roman" w:hAnsi="Courier New" w:cs="Courier New"/>
+          <w:color w:val="F8F8F2"/>
+          <w:sz w:val="21"/>
+          <w:lang w:val="en-US" w:eastAsia="zh-CN"/>
+        </w:rPr>
+        <w:t>(</w:t>
+      </w:r>
+      <w:proofErr w:type="gramEnd"/>
+      <w:r>
+        <w:rPr>
+          <w:rFonts w:ascii="Courier New" w:eastAsia="Times New Roman" w:hAnsi="Courier New" w:cs="Courier New"/>
+          <w:color w:val="E9F284"/>
+          <w:sz w:val="21"/>
+          <w:lang w:val="en-US" w:eastAsia="zh-CN"/>
+        </w:rPr>
+        <w:t>'</w:t>
+      </w:r>
+      <w:r>
+        <w:rPr>
+          <w:rFonts w:ascii="Courier New" w:eastAsia="Times New Roman" w:hAnsi="Courier New" w:cs="Courier New"/>
+          <w:color w:val="F1FA8C"/>
+          <w:sz w:val="21"/>
+          <w:lang w:val="en-US" w:eastAsia="zh-CN"/>
+        </w:rPr>
+        <w:t>localhost</w:t>
+      </w:r>
+      <w:r>
+        <w:rPr>
+          <w:rFonts w:ascii="Courier New" w:eastAsia="Times New Roman" w:hAnsi="Courier New" w:cs="Courier New"/>
+          <w:color w:val="E9F284"/>
+          <w:sz w:val="21"/>
+          <w:lang w:val="en-US" w:eastAsia="zh-CN"/>
+        </w:rPr>
+        <w:t>'</w:t>
+      </w:r>
+      <w:r>
+        <w:rPr>
+          <w:rFonts w:ascii="Courier New" w:eastAsia="Times New Roman" w:hAnsi="Courier New" w:cs="Courier New"/>
+          <w:color w:val="F8F8F2"/>
+          <w:sz w:val="21"/>
+          <w:lang w:val="en-US" w:eastAsia="zh-CN"/>
+        </w:rPr>
+        <w:t>, </w:t>
+      </w:r>
+      <w:r>
+        <w:rPr>
+          <w:rFonts w:ascii="Courier New" w:eastAsia="Times New Roman" w:hAnsi="Courier New" w:cs="Courier New"/>
+          <w:color w:val="BD93F9"/>
+          <w:sz w:val="21"/>
+          <w:lang w:val="en-US" w:eastAsia="zh-CN"/>
+        </w:rPr>
+        <w:t>27017</w:t>
+      </w:r>
+      <w:r>
+        <w:rPr>
+          <w:rFonts w:ascii="Courier New" w:eastAsia="Times New Roman" w:hAnsi="Courier New" w:cs="Courier New"/>
+          <w:color w:val="F8F8F2"/>
+          <w:sz w:val="21"/>
+          <w:lang w:val="en-US" w:eastAsia="zh-CN"/>
+        </w:rPr>
+        <w:t>)</w:t>
+      </w:r>
+    </w:p>
+    <w:p>
+      <w:pPr>
+        <w:shd w:val="clear" w:color="auto" w:fill="000000"/>
+        <w:spacing w:after="0" w:line="285" w:lineRule="atLeast"/>
+        <w:rPr>
+          <w:rFonts w:ascii="Courier New" w:eastAsia="Times New Roman" w:hAnsi="Courier New" w:cs="Courier New"/>
+          <w:color w:val="BBBBBB"/>
+          <w:sz w:val="21"/>
+          <w:lang w:val="en-US" w:eastAsia="zh-CN"/>
+        </w:rPr>
+      </w:pPr>
+      <w:proofErr w:type="spellStart"/>
+      <w:r>
+        <w:rPr>
+          <w:rFonts w:ascii="Courier New" w:eastAsia="Times New Roman" w:hAnsi="Courier New" w:cs="Courier New"/>
+          <w:color w:val="F8F8F2"/>
+          <w:sz w:val="21"/>
+          <w:lang w:val="en-US" w:eastAsia="zh-CN"/>
+        </w:rPr>
+        <w:t>mydb</w:t>
+      </w:r>
+      <w:proofErr w:type="spellEnd"/>
+      <w:r>
+        <w:rPr>
+          <w:rFonts w:ascii="Courier New" w:eastAsia="Times New Roman" w:hAnsi="Courier New" w:cs="Courier New"/>
+          <w:color w:val="F8F8F2"/>
+          <w:sz w:val="21"/>
+          <w:lang w:val="en-US" w:eastAsia="zh-CN"/>
+        </w:rPr>
+        <w:t> </w:t>
+      </w:r>
+      <w:r>
+        <w:rPr>
+          <w:rFonts w:ascii="Courier New" w:eastAsia="Times New Roman" w:hAnsi="Courier New" w:cs="Courier New"/>
+          <w:color w:val="FF79C6"/>
+          <w:sz w:val="21"/>
+          <w:lang w:val="en-US" w:eastAsia="zh-CN"/>
+        </w:rPr>
+        <w:t>=</w:t>
+      </w:r>
+      <w:r>
+        <w:rPr>
+          <w:rFonts w:ascii="Courier New" w:eastAsia="Times New Roman" w:hAnsi="Courier New" w:cs="Courier New"/>
+          <w:color w:val="F8F8F2"/>
+          <w:sz w:val="21"/>
+          <w:lang w:val="en-US" w:eastAsia="zh-CN"/>
+        </w:rPr>
+        <w:t> client[</w:t>
+      </w:r>
+      <w:r>
+        <w:rPr>
+          <w:rFonts w:ascii="Courier New" w:eastAsia="Times New Roman" w:hAnsi="Courier New" w:cs="Courier New"/>
+          <w:color w:val="E9F284"/>
+          <w:sz w:val="21"/>
+          <w:lang w:val="en-US" w:eastAsia="zh-CN"/>
+        </w:rPr>
+        <w:t>"</w:t>
+      </w:r>
+      <w:proofErr w:type="spellStart"/>
+      <w:r>
+        <w:rPr>
+          <w:rFonts w:ascii="Courier New" w:eastAsia="Times New Roman" w:hAnsi="Courier New" w:cs="Courier New"/>
+          <w:color w:val="F1FA8C"/>
+          <w:sz w:val="21"/>
+          <w:lang w:val="en-US" w:eastAsia="zh-CN"/>
+        </w:rPr>
+        <w:t>mydatabase</w:t>
+      </w:r>
+      <w:proofErr w:type="spellEnd"/>
+      <w:r>
+        <w:rPr>
+          <w:rFonts w:ascii="Courier New" w:eastAsia="Times New Roman" w:hAnsi="Courier New" w:cs="Courier New"/>
+          <w:color w:val="E9F284"/>
+          <w:sz w:val="21"/>
+          <w:lang w:val="en-US" w:eastAsia="zh-CN"/>
+        </w:rPr>
+        <w:t>"</w:t>
+      </w:r>
+      <w:r>
+        <w:rPr>
+          <w:rFonts w:ascii="Courier New" w:eastAsia="Times New Roman" w:hAnsi="Courier New" w:cs="Courier New"/>
+          <w:color w:val="F8F8F2"/>
+          <w:sz w:val="21"/>
+          <w:lang w:val="en-US" w:eastAsia="zh-CN"/>
+        </w:rPr>
+        <w:t>]</w:t>
+      </w:r>
+    </w:p>
+    <w:p>
+      <w:pPr>
+        <w:shd w:val="clear" w:color="auto" w:fill="000000"/>
+        <w:spacing w:after="0" w:line="285" w:lineRule="atLeast"/>
+        <w:rPr>
+          <w:rFonts w:ascii="Courier New" w:eastAsia="Times New Roman" w:hAnsi="Courier New" w:cs="Courier New"/>
+          <w:color w:val="BBBBBB"/>
+          <w:sz w:val="21"/>
+          <w:lang w:val="en-US" w:eastAsia="zh-CN"/>
+        </w:rPr>
+      </w:pPr>
+      <w:proofErr w:type="spellStart"/>
+      <w:r>
+        <w:rPr>
+          <w:rFonts w:ascii="Courier New" w:eastAsia="Times New Roman" w:hAnsi="Courier New" w:cs="Courier New"/>
+          <w:color w:val="F8F8F2"/>
+          <w:sz w:val="21"/>
+          <w:lang w:val="en-US" w:eastAsia="zh-CN"/>
+        </w:rPr>
+        <w:t>mydb</w:t>
+      </w:r>
+      <w:proofErr w:type="spellEnd"/>
+      <w:r>
+        <w:rPr>
+          <w:rFonts w:ascii="Courier New" w:eastAsia="Times New Roman" w:hAnsi="Courier New" w:cs="Courier New"/>
+          <w:color w:val="F8F8F2"/>
+          <w:sz w:val="21"/>
+          <w:lang w:val="en-US" w:eastAsia="zh-CN"/>
+        </w:rPr>
+        <w:t>[</w:t>
+      </w:r>
+      <w:r>
+        <w:rPr>
+          <w:rFonts w:ascii="Courier New" w:eastAsia="Times New Roman" w:hAnsi="Courier New" w:cs="Courier New"/>
+          <w:color w:val="E9F284"/>
+          <w:sz w:val="21"/>
+          <w:lang w:val="en-US" w:eastAsia="zh-CN"/>
+        </w:rPr>
+        <w:t>"</w:t>
+      </w:r>
+      <w:proofErr w:type="spellStart"/>
+      <w:r>
+        <w:rPr>
+          <w:rFonts w:ascii="Courier New" w:eastAsia="Times New Roman" w:hAnsi="Courier New" w:cs="Courier New"/>
+          <w:color w:val="F1FA8C"/>
+          <w:sz w:val="21"/>
+          <w:lang w:val="en-US" w:eastAsia="zh-CN"/>
+        </w:rPr>
+        <w:t>steven_universe</w:t>
+      </w:r>
+      <w:proofErr w:type="spellEnd"/>
+      <w:r>
+        <w:rPr>
+          <w:rFonts w:ascii="Courier New" w:eastAsia="Times New Roman" w:hAnsi="Courier New" w:cs="Courier New"/>
+          <w:color w:val="E9F284"/>
+          <w:sz w:val="21"/>
+          <w:lang w:val="en-US" w:eastAsia="zh-CN"/>
+        </w:rPr>
+        <w:t>"</w:t>
+      </w:r>
+      <w:proofErr w:type="gramStart"/>
+      <w:r>
+        <w:rPr>
+          <w:rFonts w:ascii="Courier New" w:eastAsia="Times New Roman" w:hAnsi="Courier New" w:cs="Courier New"/>
+          <w:color w:val="F8F8F2"/>
+          <w:sz w:val="21"/>
+          <w:lang w:val="en-US" w:eastAsia="zh-CN"/>
+        </w:rPr>
+        <w:t>].</w:t>
+      </w:r>
+      <w:proofErr w:type="spellStart"/>
+      <w:r>
+        <w:rPr>
+          <w:rFonts w:ascii="Courier New" w:eastAsia="Times New Roman" w:hAnsi="Courier New" w:cs="Courier New"/>
+          <w:color w:val="50FA7B"/>
+          <w:sz w:val="21"/>
+          <w:lang w:val="en-US" w:eastAsia="zh-CN"/>
+        </w:rPr>
+        <w:t>insert</w:t>
+      </w:r>
+      <w:proofErr w:type="gramEnd"/>
+      <w:r>
+        <w:rPr>
+          <w:rFonts w:ascii="Courier New" w:eastAsia="Times New Roman" w:hAnsi="Courier New" w:cs="Courier New"/>
+          <w:color w:val="50FA7B"/>
+          <w:sz w:val="21"/>
+          <w:lang w:val="en-US" w:eastAsia="zh-CN"/>
+        </w:rPr>
+        <w:t>_one</w:t>
+      </w:r>
+      <w:proofErr w:type="spellEnd"/>
+      <w:r>
+        <w:rPr>
+          <w:rFonts w:ascii="Courier New" w:eastAsia="Times New Roman" w:hAnsi="Courier New" w:cs="Courier New"/>
+          <w:color w:val="F8F8F2"/>
+          <w:sz w:val="21"/>
+          <w:lang w:val="en-US" w:eastAsia="zh-CN"/>
+        </w:rPr>
+        <w:t>(</w:t>
+      </w:r>
+      <w:proofErr w:type="spellStart"/>
+      <w:r>
+        <w:rPr>
+          <w:rFonts w:ascii="Courier New" w:eastAsia="Times New Roman" w:hAnsi="Courier New" w:cs="Courier New"/>
+          <w:color w:val="F8F8F2"/>
+          <w:sz w:val="21"/>
+          <w:lang w:val="en-US" w:eastAsia="zh-CN"/>
+        </w:rPr>
+        <w:t>SUsongs</w:t>
+      </w:r>
+      <w:proofErr w:type="spellEnd"/>
+      <w:r>
+        <w:rPr>
+          <w:rFonts w:ascii="Courier New" w:eastAsia="Times New Roman" w:hAnsi="Courier New" w:cs="Courier New"/>
+          <w:color w:val="F8F8F2"/>
+          <w:sz w:val="21"/>
+          <w:lang w:val="en-US" w:eastAsia="zh-CN"/>
+        </w:rPr>
+        <w:t>)</w:t>
+      </w:r>
+    </w:p>
+    <w:p>
+      <w:pPr>
+        <w:jc w:val="both"/>
+        <w:rPr>
+          <w:lang w:val="en-US"/>
+        </w:rPr>
+      </w:pPr>
+    </w:p>
+    <w:p>
+      <w:pPr>
+        <w:jc w:val="both"/>
+        <w:rPr>
+          <w:lang w:val="en-US"/>
+        </w:rPr>
+      </w:pPr>
+      <w:r>
+        <w:rPr>
+          <w:lang w:val="en-US"/>
+        </w:rPr>
+        <w:t xml:space="preserve">We start by specifying the path to connect to our client, here </w:t>
+      </w:r>
+      <w:proofErr w:type="gramStart"/>
+      <w:r>
+        <w:rPr>
+          <w:lang w:val="en-US"/>
+        </w:rPr>
+        <w:t>we’re</w:t>
+      </w:r>
+      <w:proofErr w:type="gramEnd"/>
+      <w:r>
+        <w:rPr>
+          <w:lang w:val="en-US"/>
+        </w:rPr>
+        <w:t xml:space="preserve"> using the </w:t>
+      </w:r>
+      <w:proofErr w:type="spellStart"/>
+      <w:r>
+        <w:rPr>
+          <w:lang w:val="en-US"/>
+        </w:rPr>
+        <w:t>defaut</w:t>
+      </w:r>
+      <w:proofErr w:type="spellEnd"/>
+      <w:r>
+        <w:rPr>
+          <w:lang w:val="en-US"/>
+        </w:rPr>
+        <w:t xml:space="preserve"> localhost on port 27017, then we create a database inside of our client, “</w:t>
+      </w:r>
+      <w:proofErr w:type="spellStart"/>
+      <w:r>
+        <w:rPr>
+          <w:lang w:val="en-US"/>
+        </w:rPr>
+        <w:t>mydatabase</w:t>
+      </w:r>
+      <w:proofErr w:type="spellEnd"/>
+      <w:r>
+        <w:rPr>
+          <w:lang w:val="en-US"/>
+        </w:rPr>
+        <w:t>” along with a collection, “</w:t>
+      </w:r>
+      <w:proofErr w:type="spellStart"/>
+      <w:r>
+        <w:rPr>
+          <w:lang w:val="en-US"/>
+        </w:rPr>
+        <w:t>steven_universe</w:t>
+      </w:r>
+      <w:proofErr w:type="spellEnd"/>
+      <w:r>
+        <w:rPr>
+          <w:lang w:val="en-US"/>
+        </w:rPr>
+        <w:t xml:space="preserve">” that we fill we the content or our json output. </w:t>
+      </w:r>
+    </w:p>
+    <w:p>
+      <w:pPr>
         <w:rPr>
           <w:lang w:val="en-US"/>
         </w:rPr>
@@ -3573,14 +4133,22 @@
           <w:lang w:val="en-US"/>
         </w:rPr>
       </w:pPr>
-      <w:bookmarkStart w:id="2" w:name="_Toc68945523"/>
-      <w:r>
-        <w:rPr>
-          <w:lang w:val="en-US"/>
-        </w:rPr>
-        <w:t>Searching the lyrics and who’s singing them</w:t>
-      </w:r>
-      <w:bookmarkEnd w:id="2"/>
+      <w:bookmarkStart w:id="4" w:name="_Toc68961406"/>
+      <w:r>
+        <w:rPr>
+          <w:lang w:val="en-US"/>
+        </w:rPr>
+        <w:t xml:space="preserve">Searching the lyrics and who’s singing </w:t>
+      </w:r>
+      <w:proofErr w:type="gramStart"/>
+      <w:r>
+        <w:rPr>
+          <w:lang w:val="en-US"/>
+        </w:rPr>
+        <w:t>them</w:t>
+      </w:r>
+      <w:bookmarkEnd w:id="4"/>
+      <w:proofErr w:type="gramEnd"/>
     </w:p>
     <w:p>
       <w:pPr>
@@ -3642,8 +4210,16 @@
         <w:rPr>
           <w:lang w:val="en-US"/>
         </w:rPr>
-        <w:t>, which is quite simple as the result data is written like a theater script</w:t>
-      </w:r>
+        <w:t xml:space="preserve">, which is quite simple as the result data is written like a theater </w:t>
+      </w:r>
+      <w:proofErr w:type="gramStart"/>
+      <w:r>
+        <w:rPr>
+          <w:lang w:val="en-US"/>
+        </w:rPr>
+        <w:t>script</w:t>
+      </w:r>
+      <w:proofErr w:type="gramEnd"/>
     </w:p>
     <w:p>
       <w:pPr>
@@ -3696,8 +4272,16 @@
         <w:rPr>
           <w:lang w:val="en-US"/>
         </w:rPr>
-        <w:t xml:space="preserve"> that are between parenthesis in the lyrics</w:t>
-      </w:r>
+        <w:t xml:space="preserve"> that are between parenthesis in the </w:t>
+      </w:r>
+      <w:proofErr w:type="gramStart"/>
+      <w:r>
+        <w:rPr>
+          <w:lang w:val="en-US"/>
+        </w:rPr>
+        <w:t>lyrics</w:t>
+      </w:r>
+      <w:proofErr w:type="gramEnd"/>
     </w:p>
     <w:p>
       <w:pPr>
@@ -3710,16 +4294,22 @@
         <w:rPr>
           <w:lang w:val="en-US"/>
         </w:rPr>
-        <w:t xml:space="preserve">After that cleaning process, we were able to quickly remove unwanted songs that doesn’t have multiple characters singing, as these songs can’t be automatized since the character singing the song isn’t written on them. </w:t>
-      </w:r>
-    </w:p>
-    <w:p>
-      <w:pPr>
-        <w:jc w:val="both"/>
-        <w:rPr>
-          <w:lang w:val="en-US"/>
-        </w:rPr>
-      </w:pPr>
+        <w:t xml:space="preserve">After that cleaning process, we were able to quickly remove unwanted songs that </w:t>
+      </w:r>
+      <w:proofErr w:type="gramStart"/>
+      <w:r>
+        <w:rPr>
+          <w:lang w:val="en-US"/>
+        </w:rPr>
+        <w:t>doesn’t</w:t>
+      </w:r>
+      <w:proofErr w:type="gramEnd"/>
+      <w:r>
+        <w:rPr>
+          <w:lang w:val="en-US"/>
+        </w:rPr>
+        <w:t xml:space="preserve"> have multiple characters singing, as these songs can’t be automatized since the character singing the song isn’t written on them. </w:t>
+      </w:r>
     </w:p>
     <w:p>
       <w:pPr>
@@ -3729,14 +4319,15 @@
           <w:lang w:val="en-US"/>
         </w:rPr>
       </w:pPr>
-      <w:bookmarkStart w:id="3" w:name="_Toc68945524"/>
-      <w:r>
-        <w:rPr>
-          <w:lang w:val="en-US"/>
-        </w:rPr>
-        <w:t>Exporting the data</w:t>
-      </w:r>
-      <w:bookmarkEnd w:id="3"/>
+      <w:bookmarkStart w:id="5" w:name="_Toc68961407"/>
+      <w:r>
+        <w:rPr>
+          <w:lang w:val="en-US"/>
+        </w:rPr>
+        <w:lastRenderedPageBreak/>
+        <w:t>About the data size</w:t>
+      </w:r>
+      <w:bookmarkEnd w:id="5"/>
     </w:p>
     <w:p>
       <w:pPr>
@@ -3757,307 +4348,6 @@
         <w:rPr>
           <w:lang w:val="en-US"/>
         </w:rPr>
-        <w:t xml:space="preserve">Then we need to convert the scrapped songs to a format usable in the database, we choose Json since it </w:t>
-      </w:r>
-      <w:r>
-        <w:rPr>
-          <w:lang w:val="en-US"/>
-        </w:rPr>
-        <w:t>enables</w:t>
-      </w:r>
-      <w:r>
-        <w:rPr>
-          <w:lang w:val="en-US"/>
-        </w:rPr>
-        <w:t xml:space="preserve"> us to keep the formatting of the data.</w:t>
-      </w:r>
-    </w:p>
-    <w:p>
-      <w:pPr>
-        <w:jc w:val="both"/>
-        <w:rPr>
-          <w:lang w:val="en-US"/>
-        </w:rPr>
-      </w:pPr>
-      <w:r>
-        <w:rPr>
-          <w:lang w:val="en-US"/>
-        </w:rPr>
-        <w:t xml:space="preserve">We decided to use </w:t>
-      </w:r>
-      <w:r>
-        <w:rPr>
-          <w:lang w:val="en-US"/>
-        </w:rPr>
-        <w:t>MongoDB</w:t>
-      </w:r>
-      <w:r>
-        <w:rPr>
-          <w:lang w:val="en-US"/>
-        </w:rPr>
-        <w:t xml:space="preserve"> since we had trouble with the virtual machine. More precisely we used </w:t>
-      </w:r>
-      <w:proofErr w:type="spellStart"/>
-      <w:r>
-        <w:rPr>
-          <w:lang w:val="en-US"/>
-        </w:rPr>
-        <w:t>pymongo</w:t>
-      </w:r>
-      <w:proofErr w:type="spellEnd"/>
-      <w:r>
-        <w:rPr>
-          <w:lang w:val="en-US"/>
-        </w:rPr>
-        <w:t xml:space="preserve">, a library that allow to use </w:t>
-      </w:r>
-      <w:r>
-        <w:rPr>
-          <w:lang w:val="en-US"/>
-        </w:rPr>
-        <w:t>MongoDB</w:t>
-      </w:r>
-      <w:r>
-        <w:rPr>
-          <w:lang w:val="en-US"/>
-        </w:rPr>
-        <w:t xml:space="preserve"> through python.</w:t>
-      </w:r>
-      <w:r>
-        <w:rPr>
-          <w:lang w:val="en-US"/>
-        </w:rPr>
-        <w:t xml:space="preserve"> Seen as we’ve run into some trouble to start the </w:t>
-      </w:r>
-      <w:r>
-        <w:rPr>
-          <w:lang w:val="en-US"/>
-        </w:rPr>
-        <w:t>MongoDB</w:t>
-      </w:r>
-      <w:r>
-        <w:rPr>
-          <w:lang w:val="en-US"/>
-        </w:rPr>
-        <w:t xml:space="preserve"> server it might be useful to precise that first the task </w:t>
-      </w:r>
-      <w:r>
-        <w:rPr>
-          <w:lang w:val="en-US"/>
-        </w:rPr>
-        <w:lastRenderedPageBreak/>
-        <w:t xml:space="preserve">manager need to be </w:t>
-      </w:r>
-      <w:proofErr w:type="spellStart"/>
-      <w:r>
-        <w:rPr>
-          <w:lang w:val="en-US"/>
-        </w:rPr>
-        <w:t>openend</w:t>
-      </w:r>
-      <w:proofErr w:type="spellEnd"/>
-      <w:r>
-        <w:rPr>
-          <w:lang w:val="en-US"/>
-        </w:rPr>
-        <w:t xml:space="preserve"> to make sure that the </w:t>
-      </w:r>
-      <w:r>
-        <w:rPr>
-          <w:lang w:val="en-US"/>
-        </w:rPr>
-        <w:t>MongoDB</w:t>
-      </w:r>
-      <w:r>
-        <w:rPr>
-          <w:lang w:val="en-US"/>
-        </w:rPr>
-        <w:t xml:space="preserve"> server is running. Then the command “</w:t>
-      </w:r>
-      <w:proofErr w:type="spellStart"/>
-      <w:r>
-        <w:rPr>
-          <w:lang w:val="en-US"/>
-        </w:rPr>
-        <w:t>mongod</w:t>
-      </w:r>
-      <w:proofErr w:type="spellEnd"/>
-      <w:r>
-        <w:rPr>
-          <w:lang w:val="en-US"/>
-        </w:rPr>
-        <w:t>” and “mongo” need to be entered in a command windows.</w:t>
-      </w:r>
-    </w:p>
-    <w:p>
-      <w:pPr>
-        <w:jc w:val="both"/>
-        <w:rPr>
-          <w:lang w:val="en-US"/>
-        </w:rPr>
-      </w:pPr>
-      <w:r>
-        <w:rPr>
-          <w:lang w:val="en-US"/>
-        </w:rPr>
-        <w:t xml:space="preserve">Then we can directly connect to the server and create the database along with </w:t>
-      </w:r>
-      <w:proofErr w:type="spellStart"/>
-      <w:r>
-        <w:rPr>
-          <w:lang w:val="en-US"/>
-        </w:rPr>
-        <w:t>it’s</w:t>
-      </w:r>
-      <w:proofErr w:type="spellEnd"/>
-      <w:r>
-        <w:rPr>
-          <w:lang w:val="en-US"/>
-        </w:rPr>
-        <w:t xml:space="preserve"> component inside our python program.</w:t>
-      </w:r>
-    </w:p>
-    <w:p>
-      <w:pPr>
-        <w:jc w:val="both"/>
-        <w:rPr>
-          <w:lang w:val="en-US"/>
-        </w:rPr>
-      </w:pPr>
-      <w:r>
-        <w:rPr>
-          <w:noProof/>
-          <w:lang w:val="en-US"/>
-        </w:rPr>
-        <w:drawing>
-          <wp:inline distT="0" distB="0" distL="0" distR="0" wp14:anchorId="31674171" wp14:editId="61465D80">
-            <wp:extent cx="3867690" cy="2105319"/>
-            <wp:effectExtent l="0" t="0" r="0" b="9525"/>
-            <wp:docPr id="1" name="Image 1"/>
-            <wp:cNvGraphicFramePr>
-              <a:graphicFrameLocks xmlns:a="http://schemas.openxmlformats.org/drawingml/2006/main" noChangeAspect="1"/>
-            </wp:cNvGraphicFramePr>
-            <a:graphic xmlns:a="http://schemas.openxmlformats.org/drawingml/2006/main">
-              <a:graphicData uri="http://schemas.openxmlformats.org/drawingml/2006/picture">
-                <pic:pic xmlns:pic="http://schemas.openxmlformats.org/drawingml/2006/picture">
-                  <pic:nvPicPr>
-                    <pic:cNvPr id="1" name=""/>
-                    <pic:cNvPicPr/>
-                  </pic:nvPicPr>
-                  <pic:blipFill>
-                    <a:blip r:embed="rId16"/>
-                    <a:stretch>
-                      <a:fillRect/>
-                    </a:stretch>
-                  </pic:blipFill>
-                  <pic:spPr>
-                    <a:xfrm>
-                      <a:off x="0" y="0"/>
-                      <a:ext cx="3867690" cy="2105319"/>
-                    </a:xfrm>
-                    <a:prstGeom prst="rect">
-                      <a:avLst/>
-                    </a:prstGeom>
-                  </pic:spPr>
-                </pic:pic>
-              </a:graphicData>
-            </a:graphic>
-          </wp:inline>
-        </w:drawing>
-      </w:r>
-    </w:p>
-    <w:p>
-      <w:pPr>
-        <w:jc w:val="both"/>
-        <w:rPr>
-          <w:lang w:val="en-US"/>
-        </w:rPr>
-      </w:pPr>
-      <w:r>
-        <w:rPr>
-          <w:lang w:val="en-US"/>
-        </w:rPr>
-        <w:t xml:space="preserve">We start by specifying the path to connect to our client, here we’re using the </w:t>
-      </w:r>
-      <w:proofErr w:type="spellStart"/>
-      <w:r>
-        <w:rPr>
-          <w:lang w:val="en-US"/>
-        </w:rPr>
-        <w:t>defaut</w:t>
-      </w:r>
-      <w:proofErr w:type="spellEnd"/>
-      <w:r>
-        <w:rPr>
-          <w:lang w:val="en-US"/>
-        </w:rPr>
-        <w:t xml:space="preserve"> localhost on port 27017, then we create a database inside of our client, “</w:t>
-      </w:r>
-      <w:proofErr w:type="spellStart"/>
-      <w:r>
-        <w:rPr>
-          <w:lang w:val="en-US"/>
-        </w:rPr>
-        <w:t>mydatabase</w:t>
-      </w:r>
-      <w:proofErr w:type="spellEnd"/>
-      <w:r>
-        <w:rPr>
-          <w:lang w:val="en-US"/>
-        </w:rPr>
-        <w:t>” along with a collection, “</w:t>
-      </w:r>
-      <w:proofErr w:type="spellStart"/>
-      <w:r>
-        <w:rPr>
-          <w:lang w:val="en-US"/>
-        </w:rPr>
-        <w:t>steven_universe</w:t>
-      </w:r>
-      <w:proofErr w:type="spellEnd"/>
-      <w:r>
-        <w:rPr>
-          <w:lang w:val="en-US"/>
-        </w:rPr>
-        <w:t xml:space="preserve">” that we fill we the content or our json output. </w:t>
-      </w:r>
-    </w:p>
-    <w:p>
-      <w:pPr>
-        <w:pStyle w:val="Titre2"/>
-        <w:jc w:val="both"/>
-        <w:rPr>
-          <w:lang w:val="en-US"/>
-        </w:rPr>
-      </w:pPr>
-      <w:bookmarkStart w:id="4" w:name="_Toc68945525"/>
-      <w:r>
-        <w:rPr>
-          <w:lang w:val="en-US"/>
-        </w:rPr>
-        <w:t>About the data size</w:t>
-      </w:r>
-      <w:bookmarkEnd w:id="4"/>
-    </w:p>
-    <w:p>
-      <w:pPr>
-        <w:jc w:val="both"/>
-        <w:rPr>
-          <w:lang w:val="en-US"/>
-        </w:rPr>
-      </w:pPr>
-    </w:p>
-    <w:p>
-      <w:pPr>
-        <w:jc w:val="both"/>
-        <w:rPr>
-          <w:lang w:val="en-US"/>
-        </w:rPr>
-      </w:pPr>
-      <w:r>
-        <w:rPr>
-          <w:lang w:val="en-US"/>
-        </w:rPr>
         <w:t xml:space="preserve">We made the whole process using only a limited </w:t>
       </w:r>
       <w:r>
@@ -4100,7 +4390,19 @@
         <w:rPr>
           <w:lang w:val="en-US"/>
         </w:rPr>
-        <w:t xml:space="preserve">, therefor we have to work with an initial dataset of up to 1000 elements. To reduce this </w:t>
+        <w:t>, therefor</w:t>
+      </w:r>
+      <w:r>
+        <w:rPr>
+          <w:lang w:val="en-US"/>
+        </w:rPr>
+        <w:t>e</w:t>
+      </w:r>
+      <w:r>
+        <w:rPr>
+          <w:lang w:val="en-US"/>
+        </w:rPr>
+        <w:t xml:space="preserve"> we have to work with an initial dataset of up to 1000 elements. To reduce this </w:t>
       </w:r>
       <w:r>
         <w:rPr>
@@ -4112,7 +4414,19 @@
         <w:rPr>
           <w:lang w:val="en-US"/>
         </w:rPr>
-        <w:t xml:space="preserve"> we proceeded to a pre-selection: we scrapped only the pieces having lyrics. Then we eliminated duplicates and hand-searched if there were title who did not appear in the show or who were not sung by characters of the show.</w:t>
+        <w:t xml:space="preserve"> we proceeded to a pre-selection: we scrapped only the pieces having lyrics</w:t>
+      </w:r>
+      <w:r>
+        <w:rPr>
+          <w:lang w:val="en-US"/>
+        </w:rPr>
+        <w:t xml:space="preserve"> where two characters sing</w:t>
+      </w:r>
+      <w:r>
+        <w:rPr>
+          <w:lang w:val="en-US"/>
+        </w:rPr>
+        <w:t>. Then we eliminated duplicates and hand-searched if there were title who did not appear in the show or who were not sung by characters of the show.</w:t>
       </w:r>
     </w:p>
     <w:p>
@@ -4123,7 +4437,7 @@
           <w:lang w:val="en-US"/>
         </w:rPr>
       </w:pPr>
-      <w:bookmarkStart w:id="5" w:name="_Toc68945526"/>
+      <w:bookmarkStart w:id="6" w:name="_Toc68961408"/>
       <w:r>
         <w:rPr>
           <w:lang w:val="en-US"/>
@@ -4154,13 +4468,14 @@
         </w:rPr>
         <w:t>iscussion</w:t>
       </w:r>
-      <w:r>
-        <w:rPr>
-          <w:lang w:val="en-US"/>
-        </w:rPr>
-        <w:t>:</w:t>
-      </w:r>
-      <w:bookmarkEnd w:id="5"/>
+      <w:bookmarkEnd w:id="6"/>
+    </w:p>
+    <w:p>
+      <w:pPr>
+        <w:rPr>
+          <w:lang w:val="en-US"/>
+        </w:rPr>
+      </w:pPr>
     </w:p>
     <w:p>
       <w:pPr>
@@ -4169,35 +4484,34 @@
           <w:lang w:val="en-US"/>
         </w:rPr>
       </w:pPr>
-    </w:p>
-    <w:p>
-      <w:pPr>
-        <w:pStyle w:val="Titre1"/>
+      <w:r>
+        <w:rPr>
+          <w:lang w:val="en-US"/>
+        </w:rPr>
+        <w:t xml:space="preserve">Our local database is indeed filled with the wanted lyrics and serialized as a json document. Using a Python script for extracting necessary data is a great idea as Python features lots of visualization tools for data. It also features many libraries for data management, such as </w:t>
+      </w:r>
+      <w:proofErr w:type="spellStart"/>
+      <w:r>
+        <w:rPr>
+          <w:lang w:val="en-US"/>
+        </w:rPr>
+        <w:t>PyMongo</w:t>
+      </w:r>
+      <w:proofErr w:type="spellEnd"/>
+      <w:r>
+        <w:rPr>
+          <w:lang w:val="en-US"/>
+        </w:rPr>
+        <w:t xml:space="preserve"> for dumping our json lyrics in a local MongoDB, and perhaps one located in the cloud as this library works with all use-cases.</w:t>
+      </w:r>
+    </w:p>
+    <w:p>
+      <w:pPr>
         <w:jc w:val="both"/>
         <w:rPr>
           <w:lang w:val="en-US"/>
         </w:rPr>
       </w:pPr>
-      <w:bookmarkStart w:id="6" w:name="_Toc68945527"/>
-      <w:r>
-        <w:rPr>
-          <w:lang w:val="en-US"/>
-        </w:rPr>
-        <w:t>Guidelin</w:t>
-      </w:r>
-      <w:r>
-        <w:rPr>
-          <w:lang w:val="en-US"/>
-        </w:rPr>
-        <w:t>e</w:t>
-      </w:r>
-      <w:r>
-        <w:rPr>
-          <w:lang w:val="en-US"/>
-        </w:rPr>
-        <w:t>:</w:t>
-      </w:r>
-      <w:bookmarkEnd w:id="6"/>
     </w:p>
     <w:sectPr>
       <w:pgSz w:w="11906" w:h="16838"/>
@@ -5929,10 +6243,10 @@
     <w:rsid w:val="006601F8"/>
     <w:rsid w:val="0067700B"/>
     <w:rsid w:val="00711FF2"/>
-    <w:rsid w:val="00AD3B1A"/>
     <w:rsid w:val="00EB6EAD"/>
     <w:rsid w:val="00EF0CB5"/>
     <w:rsid w:val="00F06D8E"/>
+    <w:rsid w:val="00F70E85"/>
     <w:rsid w:val="00FE0421"/>
   </w:rsids>
   <m:mathPr>

</xml_diff>